<commit_message>
Comienzo cap 3. Antecedentes agregados cap 2, bibliografia llenandose
</commit_message>
<xml_diff>
--- a/Bibliografía.docx
+++ b/Bibliografía.docx
@@ -129,48 +129,6 @@
           <w:szCs w:val="24"/>
         </w:rPr>
       </w:pPr>
-      <w:r>
-        <w:rPr>
-          <w:rFonts w:ascii="Arial" w:hAnsi="Arial" w:cs="Arial"/>
-          <w:sz w:val="24"/>
-          <w:szCs w:val="24"/>
-        </w:rPr>
-        <w:t xml:space="preserve">Pressman, R. (2010). </w:t>
-      </w:r>
-      <w:r>
-        <w:rPr>
-          <w:rFonts w:ascii="Arial" w:hAnsi="Arial" w:cs="Arial"/>
-          <w:b/>
-          <w:sz w:val="24"/>
-          <w:szCs w:val="24"/>
-        </w:rPr>
-        <w:t xml:space="preserve">Ingeniería del Software. Un enfoque práctico. </w:t>
-      </w:r>
-      <w:r>
-        <w:rPr>
-          <w:rFonts w:ascii="Arial" w:hAnsi="Arial" w:cs="Arial"/>
-          <w:sz w:val="24"/>
-          <w:szCs w:val="24"/>
-        </w:rPr>
-        <w:t>7</w:t>
-      </w:r>
-      <w:r>
-        <w:rPr>
-          <w:rFonts w:ascii="Arial" w:hAnsi="Arial" w:cs="Arial"/>
-          <w:sz w:val="24"/>
-          <w:szCs w:val="24"/>
-          <w:vertAlign w:val="superscript"/>
-        </w:rPr>
-        <w:t>a</w:t>
-      </w:r>
-      <w:r>
-        <w:rPr>
-          <w:rFonts w:ascii="Arial" w:hAnsi="Arial" w:cs="Arial"/>
-          <w:sz w:val="24"/>
-          <w:szCs w:val="24"/>
-        </w:rPr>
-        <w:t>. Edición. Estados Unidos: The McGraw-Hill Companies, Inc.</w:t>
-      </w:r>
     </w:p>
     <w:p>
       <w:pPr>
@@ -188,6 +146,72 @@
           <w:rFonts w:ascii="Arial" w:hAnsi="Arial" w:cs="Arial"/>
           <w:sz w:val="24"/>
           <w:szCs w:val="24"/>
+        </w:rPr>
+        <w:t xml:space="preserve">Pressman, R. (2010). </w:t>
+      </w:r>
+      <w:r>
+        <w:rPr>
+          <w:rFonts w:ascii="Arial" w:hAnsi="Arial" w:cs="Arial"/>
+          <w:b/>
+          <w:sz w:val="24"/>
+          <w:szCs w:val="24"/>
+        </w:rPr>
+        <w:t xml:space="preserve">Ingeniería del Software. Un enfoque práctico. </w:t>
+      </w:r>
+      <w:r>
+        <w:rPr>
+          <w:rFonts w:ascii="Arial" w:hAnsi="Arial" w:cs="Arial"/>
+          <w:sz w:val="24"/>
+          <w:szCs w:val="24"/>
+        </w:rPr>
+        <w:t>7</w:t>
+      </w:r>
+      <w:r>
+        <w:rPr>
+          <w:rFonts w:ascii="Arial" w:hAnsi="Arial" w:cs="Arial"/>
+          <w:sz w:val="24"/>
+          <w:szCs w:val="24"/>
+          <w:vertAlign w:val="superscript"/>
+        </w:rPr>
+        <w:t>a</w:t>
+      </w:r>
+      <w:r>
+        <w:rPr>
+          <w:rFonts w:ascii="Arial" w:hAnsi="Arial" w:cs="Arial"/>
+          <w:sz w:val="24"/>
+          <w:szCs w:val="24"/>
+        </w:rPr>
+        <w:t>. Edición. Estados Unidos: The McGraw-Hill Companies, Inc.</w:t>
+      </w:r>
+    </w:p>
+    <w:p>
+      <w:pPr>
+        <w:spacing w:after="0" w:line="240" w:lineRule="auto"/>
+        <w:ind w:left="284" w:hanging="284"/>
+        <w:jc w:val="both"/>
+        <w:rPr>
+          <w:rFonts w:ascii="Arial" w:hAnsi="Arial" w:cs="Arial"/>
+          <w:sz w:val="24"/>
+          <w:szCs w:val="24"/>
+        </w:rPr>
+      </w:pPr>
+    </w:p>
+    <w:p>
+      <w:pPr>
+        <w:spacing w:after="0" w:line="240" w:lineRule="auto"/>
+        <w:ind w:left="284" w:hanging="284"/>
+        <w:jc w:val="both"/>
+        <w:rPr>
+          <w:rFonts w:ascii="Arial" w:hAnsi="Arial" w:cs="Arial"/>
+          <w:sz w:val="24"/>
+          <w:szCs w:val="24"/>
+        </w:rPr>
+      </w:pPr>
+      <w:r>
+        <w:rPr>
+          <w:rFonts w:ascii="Arial" w:hAnsi="Arial" w:cs="Arial"/>
+          <w:sz w:val="24"/>
+          <w:szCs w:val="24"/>
           <w:lang w:val="en-US"/>
         </w:rPr>
         <w:t>Kendall, K. y Kendall, J.</w:t>
@@ -252,9 +276,92 @@
           <w:szCs w:val="24"/>
         </w:rPr>
         <w:t>. Edición. Estados Unidos: Prentice Hall, Inc.</w:t>
+      </w:r>
+    </w:p>
+    <w:p>
+      <w:pPr>
+        <w:spacing w:after="0" w:line="240" w:lineRule="auto"/>
+        <w:ind w:left="284" w:hanging="284"/>
+        <w:jc w:val="both"/>
+        <w:rPr>
+          <w:rFonts w:ascii="Arial" w:hAnsi="Arial" w:cs="Arial"/>
+          <w:sz w:val="24"/>
+          <w:szCs w:val="24"/>
+        </w:rPr>
+      </w:pPr>
+    </w:p>
+    <w:p>
+      <w:pPr>
+        <w:spacing w:after="0" w:line="240" w:lineRule="auto"/>
+        <w:ind w:left="426" w:hanging="426"/>
+        <w:jc w:val="both"/>
+        <w:rPr>
+          <w:rFonts w:ascii="Arial" w:hAnsi="Arial" w:cs="Arial"/>
+          <w:color w:val="000000" w:themeColor="text1"/>
+          <w:sz w:val="24"/>
+          <w:szCs w:val="24"/>
+        </w:rPr>
+      </w:pPr>
+      <w:r>
+        <w:rPr>
+          <w:rFonts w:ascii="Arial" w:hAnsi="Arial" w:cs="Arial"/>
+          <w:color w:val="000000" w:themeColor="text1"/>
+          <w:sz w:val="24"/>
+          <w:szCs w:val="24"/>
+        </w:rPr>
+        <w:t>Hernández, R; Fernández, C. y Baptista, P. (201</w:t>
+      </w:r>
+      <w:r>
+        <w:rPr>
+          <w:rFonts w:ascii="Arial" w:hAnsi="Arial" w:cs="Arial"/>
+          <w:color w:val="000000" w:themeColor="text1"/>
+          <w:sz w:val="24"/>
+          <w:szCs w:val="24"/>
+        </w:rPr>
+        <w:t>0</w:t>
+      </w:r>
+      <w:r>
+        <w:rPr>
+          <w:rFonts w:ascii="Arial" w:hAnsi="Arial" w:cs="Arial"/>
+          <w:color w:val="000000" w:themeColor="text1"/>
+          <w:sz w:val="24"/>
+          <w:szCs w:val="24"/>
+        </w:rPr>
+        <w:t xml:space="preserve">). </w:t>
+      </w:r>
+      <w:r>
+        <w:rPr>
+          <w:rFonts w:ascii="Arial" w:hAnsi="Arial" w:cs="Arial"/>
+          <w:b/>
+          <w:color w:val="000000" w:themeColor="text1"/>
+          <w:sz w:val="24"/>
+          <w:szCs w:val="24"/>
+        </w:rPr>
+        <w:t>Metodología de la Investigación</w:t>
+      </w:r>
+      <w:r>
+        <w:rPr>
+          <w:rFonts w:ascii="Arial" w:hAnsi="Arial" w:cs="Arial"/>
+          <w:color w:val="000000" w:themeColor="text1"/>
+          <w:sz w:val="24"/>
+          <w:szCs w:val="24"/>
+        </w:rPr>
+        <w:t xml:space="preserve">. Sexta Edición. Editorial Mc Graw Hill. </w:t>
       </w:r>
       <w:bookmarkStart w:id="0" w:name="_GoBack"/>
       <w:bookmarkEnd w:id="0"/>
+    </w:p>
+    <w:p>
+      <w:pPr>
+        <w:spacing w:after="0" w:line="240" w:lineRule="auto"/>
+        <w:ind w:left="284" w:hanging="284"/>
+        <w:jc w:val="both"/>
+        <w:rPr>
+          <w:rFonts w:ascii="Arial" w:hAnsi="Arial" w:cs="Arial"/>
+          <w:sz w:val="24"/>
+          <w:szCs w:val="24"/>
+        </w:rPr>
+      </w:pPr>
     </w:p>
     <w:sectPr>
       <w:pgSz w:w="12240" w:h="15840"/>

</xml_diff>

<commit_message>
Capitulo 3 terminado. Pendiente revision
</commit_message>
<xml_diff>
--- a/Bibliografía.docx
+++ b/Bibliografía.docx
@@ -82,7 +82,26 @@
           <w:szCs w:val="24"/>
           <w:lang w:val="en-US"/>
         </w:rPr>
-        <w:t xml:space="preserve">Software Engineering. </w:t>
+        <w:t>Software Engineering</w:t>
+      </w:r>
+      <w:r>
+        <w:rPr>
+          <w:rFonts w:ascii="Arial" w:hAnsi="Arial" w:cs="Arial"/>
+          <w:sz w:val="24"/>
+          <w:szCs w:val="24"/>
+          <w:lang w:val="en-US"/>
+        </w:rPr>
+        <w:t>.</w:t>
+      </w:r>
+      <w:r>
+        <w:rPr>
+          <w:rFonts w:ascii="Arial" w:hAnsi="Arial" w:cs="Arial"/>
+          <w:b/>
+          <w:sz w:val="24"/>
+          <w:szCs w:val="24"/>
+          <w:lang w:val="en-US"/>
+        </w:rPr>
+        <w:t xml:space="preserve"> </w:t>
       </w:r>
       <w:r>
         <w:rPr>
@@ -107,7 +126,23 @@
           <w:sz w:val="24"/>
           <w:szCs w:val="24"/>
         </w:rPr>
-        <w:t>. Edición. Estados Unidos: Pearson E</w:t>
+        <w:t>. Edición.</w:t>
+      </w:r>
+      <w:r>
+        <w:rPr>
+          <w:rFonts w:ascii="Arial" w:hAnsi="Arial" w:cs="Arial"/>
+          <w:sz w:val="24"/>
+          <w:szCs w:val="24"/>
+        </w:rPr>
+        <w:t xml:space="preserve"> California,</w:t>
+      </w:r>
+      <w:r>
+        <w:rPr>
+          <w:rFonts w:ascii="Arial" w:hAnsi="Arial" w:cs="Arial"/>
+          <w:sz w:val="24"/>
+          <w:szCs w:val="24"/>
+        </w:rPr>
+        <w:t xml:space="preserve"> Estados Unidos: Pearson E</w:t>
       </w:r>
       <w:r>
         <w:rPr>
@@ -139,6 +174,7 @@
           <w:rFonts w:ascii="Arial" w:hAnsi="Arial" w:cs="Arial"/>
           <w:sz w:val="24"/>
           <w:szCs w:val="24"/>
+          <w:lang w:val="en-US"/>
         </w:rPr>
       </w:pPr>
       <w:r>
@@ -156,7 +192,24 @@
           <w:sz w:val="24"/>
           <w:szCs w:val="24"/>
         </w:rPr>
-        <w:t xml:space="preserve">Ingeniería del Software. Un enfoque práctico. </w:t>
+        <w:t>Ingeniería del Software</w:t>
+      </w:r>
+      <w:r>
+        <w:rPr>
+          <w:rFonts w:ascii="Arial" w:hAnsi="Arial" w:cs="Arial"/>
+          <w:sz w:val="24"/>
+          <w:szCs w:val="24"/>
+        </w:rPr>
+        <w:t>.</w:t>
+      </w:r>
+      <w:r>
+        <w:rPr>
+          <w:rFonts w:ascii="Arial" w:hAnsi="Arial" w:cs="Arial"/>
+          <w:b/>
+          <w:sz w:val="24"/>
+          <w:szCs w:val="24"/>
+        </w:rPr>
+        <w:t xml:space="preserve"> Un enfoque práctico. </w:t>
       </w:r>
       <w:r>
         <w:rPr>
@@ -181,7 +234,32 @@
           <w:sz w:val="24"/>
           <w:szCs w:val="24"/>
         </w:rPr>
-        <w:t>. Edición. Estados Unidos: The McGraw-Hill Companies, Inc.</w:t>
+        <w:t>. Edición.</w:t>
+      </w:r>
+      <w:r>
+        <w:rPr>
+          <w:rFonts w:ascii="Arial" w:hAnsi="Arial" w:cs="Arial"/>
+          <w:sz w:val="24"/>
+          <w:szCs w:val="24"/>
+        </w:rPr>
+        <w:t xml:space="preserve"> California,</w:t>
+      </w:r>
+      <w:r>
+        <w:rPr>
+          <w:rFonts w:ascii="Arial" w:hAnsi="Arial" w:cs="Arial"/>
+          <w:sz w:val="24"/>
+          <w:szCs w:val="24"/>
+        </w:rPr>
+        <w:t xml:space="preserve"> </w:t>
+      </w:r>
+      <w:r>
+        <w:rPr>
+          <w:rFonts w:ascii="Arial" w:hAnsi="Arial" w:cs="Arial"/>
+          <w:sz w:val="24"/>
+          <w:szCs w:val="24"/>
+          <w:lang w:val="en-US"/>
+        </w:rPr>
+        <w:t>Estados Unidos: The McGraw-Hill Companies, Inc.</w:t>
       </w:r>
     </w:p>
     <w:p>
@@ -193,6 +271,7 @@
           <w:rFonts w:ascii="Arial" w:hAnsi="Arial" w:cs="Arial"/>
           <w:sz w:val="24"/>
           <w:szCs w:val="24"/>
+          <w:lang w:val="en-US"/>
         </w:rPr>
       </w:pPr>
     </w:p>
@@ -241,7 +320,15 @@
           <w:sz w:val="24"/>
           <w:szCs w:val="24"/>
         </w:rPr>
-        <w:t>Análisis y Diseño de Sistemas.</w:t>
+        <w:t>Análisis y Diseño de Sistemas</w:t>
+      </w:r>
+      <w:r>
+        <w:rPr>
+          <w:rFonts w:ascii="Arial" w:hAnsi="Arial" w:cs="Arial"/>
+          <w:sz w:val="24"/>
+          <w:szCs w:val="24"/>
+        </w:rPr>
+        <w:t>.</w:t>
       </w:r>
       <w:r>
         <w:rPr>
@@ -309,16 +396,34 @@
           <w:sz w:val="24"/>
           <w:szCs w:val="24"/>
         </w:rPr>
-        <w:t>Hernández, R; Fernández, C. y Baptista, P. (201</w:t>
-      </w:r>
-      <w:r>
-        <w:rPr>
-          <w:rFonts w:ascii="Arial" w:hAnsi="Arial" w:cs="Arial"/>
-          <w:color w:val="000000" w:themeColor="text1"/>
-          <w:sz w:val="24"/>
-          <w:szCs w:val="24"/>
-        </w:rPr>
-        <w:t>0</w:t>
+        <w:t>Hernández, R</w:t>
+      </w:r>
+      <w:r>
+        <w:rPr>
+          <w:rFonts w:ascii="Arial" w:hAnsi="Arial" w:cs="Arial"/>
+          <w:color w:val="000000" w:themeColor="text1"/>
+          <w:sz w:val="24"/>
+          <w:szCs w:val="24"/>
+        </w:rPr>
+        <w:t>.,</w:t>
+      </w:r>
+      <w:r>
+        <w:rPr>
+          <w:rFonts w:ascii="Arial" w:hAnsi="Arial" w:cs="Arial"/>
+          <w:color w:val="000000" w:themeColor="text1"/>
+          <w:sz w:val="24"/>
+          <w:szCs w:val="24"/>
+        </w:rPr>
+        <w:t xml:space="preserve"> Fernández, C. y Baptista, P. (201</w:t>
+      </w:r>
+      <w:r>
+        <w:rPr>
+          <w:rFonts w:ascii="Arial" w:hAnsi="Arial" w:cs="Arial"/>
+          <w:color w:val="000000" w:themeColor="text1"/>
+          <w:sz w:val="24"/>
+          <w:szCs w:val="24"/>
+        </w:rPr>
+        <w:t>4</w:t>
       </w:r>
       <w:r>
         <w:rPr>
@@ -337,17 +442,384 @@
           <w:sz w:val="24"/>
           <w:szCs w:val="24"/>
         </w:rPr>
-        <w:t>Metodología de la Investigación</w:t>
-      </w:r>
-      <w:r>
-        <w:rPr>
-          <w:rFonts w:ascii="Arial" w:hAnsi="Arial" w:cs="Arial"/>
-          <w:color w:val="000000" w:themeColor="text1"/>
-          <w:sz w:val="24"/>
-          <w:szCs w:val="24"/>
-        </w:rPr>
-        <w:t xml:space="preserve">. Sexta Edición. Editorial Mc Graw Hill. </w:t>
-      </w:r>
+        <w:t>Metodología de la Investigació</w:t>
+      </w:r>
+      <w:r>
+        <w:rPr>
+          <w:rFonts w:ascii="Arial" w:hAnsi="Arial" w:cs="Arial"/>
+          <w:b/>
+          <w:color w:val="000000" w:themeColor="text1"/>
+          <w:sz w:val="24"/>
+          <w:szCs w:val="24"/>
+        </w:rPr>
+        <w:t>n</w:t>
+      </w:r>
+      <w:r>
+        <w:rPr>
+          <w:rFonts w:ascii="Arial" w:hAnsi="Arial" w:cs="Arial"/>
+          <w:color w:val="000000" w:themeColor="text1"/>
+          <w:sz w:val="24"/>
+          <w:szCs w:val="24"/>
+        </w:rPr>
+        <w:t>.</w:t>
+      </w:r>
+      <w:r>
+        <w:rPr>
+          <w:rFonts w:ascii="Arial" w:hAnsi="Arial" w:cs="Arial"/>
+          <w:color w:val="000000" w:themeColor="text1"/>
+          <w:sz w:val="24"/>
+          <w:szCs w:val="24"/>
+        </w:rPr>
+        <w:t xml:space="preserve"> </w:t>
+      </w:r>
+      <w:r>
+        <w:rPr>
+          <w:rFonts w:ascii="Arial" w:hAnsi="Arial" w:cs="Arial"/>
+          <w:color w:val="000000" w:themeColor="text1"/>
+          <w:sz w:val="24"/>
+          <w:szCs w:val="24"/>
+        </w:rPr>
+        <w:t>6</w:t>
+      </w:r>
+      <w:r>
+        <w:rPr>
+          <w:rFonts w:ascii="Arial" w:hAnsi="Arial" w:cs="Arial"/>
+          <w:color w:val="000000" w:themeColor="text1"/>
+          <w:sz w:val="24"/>
+          <w:szCs w:val="24"/>
+          <w:vertAlign w:val="superscript"/>
+        </w:rPr>
+        <w:t>a</w:t>
+      </w:r>
+      <w:r>
+        <w:rPr>
+          <w:rFonts w:ascii="Arial" w:hAnsi="Arial" w:cs="Arial"/>
+          <w:color w:val="000000" w:themeColor="text1"/>
+          <w:sz w:val="24"/>
+          <w:szCs w:val="24"/>
+        </w:rPr>
+        <w:t xml:space="preserve"> Edición.</w:t>
+      </w:r>
+      <w:r>
+        <w:rPr>
+          <w:rFonts w:ascii="Arial" w:hAnsi="Arial" w:cs="Arial"/>
+          <w:color w:val="000000" w:themeColor="text1"/>
+          <w:sz w:val="24"/>
+          <w:szCs w:val="24"/>
+        </w:rPr>
+        <w:t xml:space="preserve"> México D.F., México:</w:t>
+      </w:r>
+      <w:r>
+        <w:rPr>
+          <w:rFonts w:ascii="Arial" w:hAnsi="Arial" w:cs="Arial"/>
+          <w:color w:val="000000" w:themeColor="text1"/>
+          <w:sz w:val="24"/>
+          <w:szCs w:val="24"/>
+        </w:rPr>
+        <w:t xml:space="preserve"> Editorial Mc Graw Hill. </w:t>
+      </w:r>
+    </w:p>
+    <w:p>
+      <w:pPr>
+        <w:spacing w:after="0" w:line="240" w:lineRule="auto"/>
+        <w:ind w:left="426" w:hanging="426"/>
+        <w:jc w:val="both"/>
+        <w:rPr>
+          <w:rFonts w:ascii="Arial" w:hAnsi="Arial" w:cs="Arial"/>
+          <w:color w:val="000000" w:themeColor="text1"/>
+          <w:sz w:val="24"/>
+          <w:szCs w:val="24"/>
+        </w:rPr>
+      </w:pPr>
+    </w:p>
+    <w:p>
+      <w:pPr>
+        <w:spacing w:after="0" w:line="240" w:lineRule="auto"/>
+        <w:ind w:left="426" w:hanging="426"/>
+        <w:jc w:val="both"/>
+        <w:rPr>
+          <w:rFonts w:ascii="Arial" w:hAnsi="Arial" w:cs="Arial"/>
+          <w:color w:val="000000" w:themeColor="text1"/>
+          <w:sz w:val="24"/>
+          <w:szCs w:val="24"/>
+        </w:rPr>
+      </w:pPr>
+      <w:r>
+        <w:rPr>
+          <w:rFonts w:ascii="Arial" w:hAnsi="Arial" w:cs="Arial"/>
+          <w:color w:val="000000" w:themeColor="text1"/>
+          <w:sz w:val="24"/>
+          <w:szCs w:val="24"/>
+        </w:rPr>
+        <w:t xml:space="preserve">Tamayo y Tamayo, M. (2003). </w:t>
+      </w:r>
+      <w:r>
+        <w:rPr>
+          <w:rFonts w:ascii="Arial" w:hAnsi="Arial" w:cs="Arial"/>
+          <w:b/>
+          <w:color w:val="000000" w:themeColor="text1"/>
+          <w:sz w:val="24"/>
+          <w:szCs w:val="24"/>
+        </w:rPr>
+        <w:t>El Proceso de la Investigación Científica</w:t>
+      </w:r>
+      <w:r>
+        <w:rPr>
+          <w:rFonts w:ascii="Arial" w:hAnsi="Arial" w:cs="Arial"/>
+          <w:color w:val="000000" w:themeColor="text1"/>
+          <w:sz w:val="24"/>
+          <w:szCs w:val="24"/>
+        </w:rPr>
+        <w:t>. 4</w:t>
+      </w:r>
+      <w:r>
+        <w:rPr>
+          <w:rFonts w:ascii="Arial" w:hAnsi="Arial" w:cs="Arial"/>
+          <w:color w:val="000000" w:themeColor="text1"/>
+          <w:sz w:val="24"/>
+          <w:szCs w:val="24"/>
+          <w:vertAlign w:val="superscript"/>
+        </w:rPr>
+        <w:t>a</w:t>
+      </w:r>
+      <w:r>
+        <w:rPr>
+          <w:rFonts w:ascii="Arial" w:hAnsi="Arial" w:cs="Arial"/>
+          <w:color w:val="000000" w:themeColor="text1"/>
+          <w:sz w:val="24"/>
+          <w:szCs w:val="24"/>
+        </w:rPr>
+        <w:t xml:space="preserve"> Edición. México D.F., México: Editorial Limusa, S.A. de C.V. Grupo Noriega Editores.</w:t>
+      </w:r>
+    </w:p>
+    <w:p>
+      <w:pPr>
+        <w:spacing w:after="0" w:line="240" w:lineRule="auto"/>
+        <w:ind w:left="426" w:hanging="426"/>
+        <w:jc w:val="both"/>
+        <w:rPr>
+          <w:rFonts w:ascii="Arial" w:hAnsi="Arial" w:cs="Arial"/>
+          <w:color w:val="000000" w:themeColor="text1"/>
+          <w:sz w:val="24"/>
+          <w:szCs w:val="24"/>
+        </w:rPr>
+      </w:pPr>
+    </w:p>
+    <w:p>
+      <w:pPr>
+        <w:spacing w:after="0" w:line="240" w:lineRule="auto"/>
+        <w:ind w:left="426" w:hanging="426"/>
+        <w:jc w:val="both"/>
+        <w:rPr>
+          <w:rFonts w:ascii="Arial" w:hAnsi="Arial" w:cs="Arial"/>
+          <w:color w:val="000000" w:themeColor="text1"/>
+          <w:sz w:val="24"/>
+          <w:szCs w:val="24"/>
+        </w:rPr>
+      </w:pPr>
+      <w:r>
+        <w:rPr>
+          <w:rFonts w:ascii="Arial" w:hAnsi="Arial" w:cs="Arial"/>
+          <w:color w:val="000000" w:themeColor="text1"/>
+          <w:sz w:val="24"/>
+          <w:szCs w:val="24"/>
+        </w:rPr>
+        <w:t xml:space="preserve">Arias, F. (2012). </w:t>
+      </w:r>
+      <w:r>
+        <w:rPr>
+          <w:rFonts w:ascii="Arial" w:hAnsi="Arial" w:cs="Arial"/>
+          <w:b/>
+          <w:color w:val="000000" w:themeColor="text1"/>
+          <w:sz w:val="24"/>
+          <w:szCs w:val="24"/>
+        </w:rPr>
+        <w:t>El Proyecto de Investigación. Introducción a la Metodología Científica</w:t>
+      </w:r>
+      <w:r>
+        <w:rPr>
+          <w:rFonts w:ascii="Arial" w:hAnsi="Arial" w:cs="Arial"/>
+          <w:color w:val="000000" w:themeColor="text1"/>
+          <w:sz w:val="24"/>
+          <w:szCs w:val="24"/>
+        </w:rPr>
+        <w:t>.</w:t>
+      </w:r>
+      <w:r>
+        <w:rPr>
+          <w:rFonts w:ascii="Arial" w:hAnsi="Arial" w:cs="Arial"/>
+          <w:color w:val="000000" w:themeColor="text1"/>
+          <w:sz w:val="24"/>
+          <w:szCs w:val="24"/>
+        </w:rPr>
+        <w:t xml:space="preserve"> 6</w:t>
+      </w:r>
+      <w:r>
+        <w:rPr>
+          <w:rFonts w:ascii="Arial" w:hAnsi="Arial" w:cs="Arial"/>
+          <w:color w:val="000000" w:themeColor="text1"/>
+          <w:sz w:val="24"/>
+          <w:szCs w:val="24"/>
+          <w:vertAlign w:val="superscript"/>
+        </w:rPr>
+        <w:t>a</w:t>
+      </w:r>
+      <w:r>
+        <w:rPr>
+          <w:rFonts w:ascii="Arial" w:hAnsi="Arial" w:cs="Arial"/>
+          <w:color w:val="000000" w:themeColor="text1"/>
+          <w:sz w:val="24"/>
+          <w:szCs w:val="24"/>
+        </w:rPr>
+        <w:t xml:space="preserve"> Edición. Caracas, República Bolivariana de Venezuela: Editorial Episteme, C.A.</w:t>
+      </w:r>
+    </w:p>
+    <w:p>
+      <w:pPr>
+        <w:spacing w:after="0" w:line="240" w:lineRule="auto"/>
+        <w:ind w:left="426" w:hanging="426"/>
+        <w:jc w:val="both"/>
+        <w:rPr>
+          <w:rFonts w:ascii="Arial" w:hAnsi="Arial" w:cs="Arial"/>
+          <w:color w:val="000000" w:themeColor="text1"/>
+          <w:sz w:val="24"/>
+          <w:szCs w:val="24"/>
+        </w:rPr>
+      </w:pPr>
+    </w:p>
+    <w:p>
+      <w:pPr>
+        <w:spacing w:after="0" w:line="240" w:lineRule="auto"/>
+        <w:ind w:left="284" w:hanging="284"/>
+        <w:jc w:val="both"/>
+        <w:rPr>
+          <w:rFonts w:ascii="Arial" w:hAnsi="Arial" w:cs="Arial"/>
+          <w:sz w:val="24"/>
+          <w:szCs w:val="24"/>
+        </w:rPr>
+      </w:pPr>
+      <w:r>
+        <w:rPr>
+          <w:rFonts w:ascii="Arial" w:hAnsi="Arial" w:cs="Arial"/>
+          <w:sz w:val="24"/>
+          <w:szCs w:val="24"/>
+        </w:rPr>
+        <w:t>Balestrini (2006</w:t>
+      </w:r>
+      <w:r>
+        <w:rPr>
+          <w:rFonts w:ascii="Arial" w:hAnsi="Arial" w:cs="Arial"/>
+          <w:sz w:val="24"/>
+          <w:szCs w:val="24"/>
+        </w:rPr>
+        <w:t>)</w:t>
+      </w:r>
+      <w:r>
+        <w:rPr>
+          <w:rFonts w:ascii="Arial" w:hAnsi="Arial" w:cs="Arial"/>
+          <w:sz w:val="24"/>
+          <w:szCs w:val="24"/>
+        </w:rPr>
+        <w:t xml:space="preserve">. </w:t>
+      </w:r>
+      <w:r>
+        <w:rPr>
+          <w:rFonts w:ascii="Arial" w:hAnsi="Arial" w:cs="Arial"/>
+          <w:b/>
+          <w:sz w:val="24"/>
+          <w:szCs w:val="24"/>
+        </w:rPr>
+        <w:t xml:space="preserve">Cómo se elabora el proyecto de investigación. </w:t>
+      </w:r>
+      <w:r>
+        <w:rPr>
+          <w:rFonts w:ascii="Arial" w:hAnsi="Arial" w:cs="Arial"/>
+          <w:sz w:val="24"/>
+          <w:szCs w:val="24"/>
+        </w:rPr>
+        <w:t>7° edición. Caracas, Venezuela: BL Consultores Asociados, Servicio Editorial.</w:t>
+      </w:r>
+    </w:p>
+    <w:p>
+      <w:pPr>
+        <w:spacing w:after="0" w:line="240" w:lineRule="auto"/>
+        <w:ind w:left="426" w:hanging="426"/>
+        <w:jc w:val="both"/>
+        <w:rPr>
+          <w:rFonts w:ascii="Arial" w:hAnsi="Arial" w:cs="Arial"/>
+          <w:color w:val="000000" w:themeColor="text1"/>
+          <w:sz w:val="24"/>
+          <w:szCs w:val="24"/>
+        </w:rPr>
+      </w:pPr>
+    </w:p>
+    <w:p>
+      <w:pPr>
+        <w:spacing w:after="0" w:line="240" w:lineRule="auto"/>
+        <w:ind w:left="284" w:hanging="284"/>
+        <w:jc w:val="both"/>
+        <w:rPr>
+          <w:rFonts w:ascii="Arial" w:hAnsi="Arial" w:cs="Arial"/>
+          <w:sz w:val="24"/>
+          <w:szCs w:val="24"/>
+        </w:rPr>
+      </w:pPr>
+      <w:r>
+        <w:rPr>
+          <w:rFonts w:ascii="Arial" w:hAnsi="Arial" w:cs="Arial"/>
+          <w:sz w:val="24"/>
+          <w:szCs w:val="24"/>
+        </w:rPr>
+        <w:t xml:space="preserve">Hurtado, J. (2010). </w:t>
+      </w:r>
+      <w:r>
+        <w:rPr>
+          <w:rFonts w:ascii="Arial" w:hAnsi="Arial" w:cs="Arial"/>
+          <w:b/>
+          <w:sz w:val="24"/>
+          <w:szCs w:val="24"/>
+        </w:rPr>
+        <w:t>Guía para la comprensión holística de la ciencia.</w:t>
+      </w:r>
+      <w:r>
+        <w:rPr>
+          <w:rFonts w:ascii="Arial" w:hAnsi="Arial" w:cs="Arial"/>
+          <w:sz w:val="24"/>
+          <w:szCs w:val="24"/>
+        </w:rPr>
+        <w:t xml:space="preserve"> 3° edición. Caracas, Venezuela: Fundación </w:t>
+      </w:r>
+      <w:proofErr w:type="spellStart"/>
+      <w:r>
+        <w:rPr>
+          <w:rFonts w:ascii="Arial" w:hAnsi="Arial" w:cs="Arial"/>
+          <w:sz w:val="24"/>
+          <w:szCs w:val="24"/>
+        </w:rPr>
+        <w:t>Sypal</w:t>
+      </w:r>
+      <w:proofErr w:type="spellEnd"/>
+      <w:r>
+        <w:rPr>
+          <w:rFonts w:ascii="Arial" w:hAnsi="Arial" w:cs="Arial"/>
+          <w:sz w:val="24"/>
+          <w:szCs w:val="24"/>
+        </w:rPr>
+        <w:t>.</w:t>
+      </w:r>
+    </w:p>
+    <w:p>
+      <w:pPr>
+        <w:spacing w:after="0" w:line="240" w:lineRule="auto"/>
+        <w:ind w:left="426" w:hanging="426"/>
+        <w:jc w:val="both"/>
+        <w:rPr>
+          <w:rFonts w:ascii="Arial" w:hAnsi="Arial" w:cs="Arial"/>
+          <w:color w:val="000000" w:themeColor="text1"/>
+          <w:sz w:val="24"/>
+          <w:szCs w:val="24"/>
+        </w:rPr>
+      </w:pPr>
       <w:bookmarkStart w:id="0" w:name="_GoBack"/>
       <w:bookmarkEnd w:id="0"/>
     </w:p>

</xml_diff>

<commit_message>
Mismo capito 3 hecho, despues del susto con rm
</commit_message>
<xml_diff>
--- a/Bibliografía.docx
+++ b/Bibliografía.docx
@@ -787,41 +787,31 @@
           <w:sz w:val="24"/>
           <w:szCs w:val="24"/>
         </w:rPr>
-        <w:t xml:space="preserve"> 3° edición. Caracas, Venezuela: Fundación </w:t>
-      </w:r>
-      <w:proofErr w:type="spellStart"/>
-      <w:r>
-        <w:rPr>
-          <w:rFonts w:ascii="Arial" w:hAnsi="Arial" w:cs="Arial"/>
-          <w:sz w:val="24"/>
-          <w:szCs w:val="24"/>
-        </w:rPr>
-        <w:t>Sypal</w:t>
-      </w:r>
-      <w:proofErr w:type="spellEnd"/>
-      <w:r>
-        <w:rPr>
-          <w:rFonts w:ascii="Arial" w:hAnsi="Arial" w:cs="Arial"/>
-          <w:sz w:val="24"/>
-          <w:szCs w:val="24"/>
-        </w:rPr>
-        <w:t>.</w:t>
-      </w:r>
-    </w:p>
-    <w:p>
-      <w:pPr>
-        <w:spacing w:after="0" w:line="240" w:lineRule="auto"/>
-        <w:ind w:left="426" w:hanging="426"/>
-        <w:jc w:val="both"/>
-        <w:rPr>
-          <w:rFonts w:ascii="Arial" w:hAnsi="Arial" w:cs="Arial"/>
-          <w:color w:val="000000" w:themeColor="text1"/>
-          <w:sz w:val="24"/>
-          <w:szCs w:val="24"/>
-        </w:rPr>
-      </w:pPr>
+        <w:t xml:space="preserve"> 3° edición. Caracas, Venezuela: Fundación Sypal</w:t>
+      </w:r>
       <w:bookmarkStart w:id="0" w:name="_GoBack"/>
       <w:bookmarkEnd w:id="0"/>
+      <w:r>
+        <w:rPr>
+          <w:rFonts w:ascii="Arial" w:hAnsi="Arial" w:cs="Arial"/>
+          <w:sz w:val="24"/>
+          <w:szCs w:val="24"/>
+        </w:rPr>
+        <w:t>.</w:t>
+      </w:r>
+    </w:p>
+    <w:p>
+      <w:pPr>
+        <w:spacing w:after="0" w:line="240" w:lineRule="auto"/>
+        <w:ind w:left="426" w:hanging="426"/>
+        <w:jc w:val="both"/>
+        <w:rPr>
+          <w:rFonts w:ascii="Arial" w:hAnsi="Arial" w:cs="Arial"/>
+          <w:color w:val="000000" w:themeColor="text1"/>
+          <w:sz w:val="24"/>
+          <w:szCs w:val="24"/>
+        </w:rPr>
+      </w:pPr>
     </w:p>
     <w:p>
       <w:pPr>

</xml_diff>

<commit_message>
agregados los antecedentes, revisados los formatos de los primeros 3 capitulos. Comienzo formal de las bases teoricas
</commit_message>
<xml_diff>
--- a/Bibliografía.docx
+++ b/Bibliografía.docx
@@ -174,7 +174,6 @@
           <w:rFonts w:ascii="Arial" w:hAnsi="Arial" w:cs="Arial"/>
           <w:sz w:val="24"/>
           <w:szCs w:val="24"/>
-          <w:lang w:val="en-US"/>
         </w:rPr>
       </w:pPr>
       <w:r>
@@ -257,7 +256,6 @@
           <w:rFonts w:ascii="Arial" w:hAnsi="Arial" w:cs="Arial"/>
           <w:sz w:val="24"/>
           <w:szCs w:val="24"/>
-          <w:lang w:val="en-US"/>
         </w:rPr>
         <w:t>Estados Unidos: The McGraw-Hill Companies, Inc.</w:t>
       </w:r>
@@ -271,7 +269,6 @@
           <w:rFonts w:ascii="Arial" w:hAnsi="Arial" w:cs="Arial"/>
           <w:sz w:val="24"/>
           <w:szCs w:val="24"/>
-          <w:lang w:val="en-US"/>
         </w:rPr>
       </w:pPr>
     </w:p>
@@ -291,25 +288,14 @@
           <w:rFonts w:ascii="Arial" w:hAnsi="Arial" w:cs="Arial"/>
           <w:sz w:val="24"/>
           <w:szCs w:val="24"/>
-          <w:lang w:val="en-US"/>
-        </w:rPr>
-        <w:t>Kendall, K. y Kendall, J.</w:t>
-      </w:r>
-      <w:r>
-        <w:rPr>
-          <w:rFonts w:ascii="Arial" w:hAnsi="Arial" w:cs="Arial"/>
-          <w:sz w:val="24"/>
-          <w:szCs w:val="24"/>
-          <w:lang w:val="en-US"/>
-        </w:rPr>
-        <w:t xml:space="preserve"> (</w:t>
-      </w:r>
-      <w:r>
-        <w:rPr>
-          <w:rFonts w:ascii="Arial" w:hAnsi="Arial" w:cs="Arial"/>
-          <w:sz w:val="24"/>
-          <w:szCs w:val="24"/>
-          <w:lang w:val="en-US"/>
+        </w:rPr>
+        <w:t>Kendall, K. y Kendall, J. (</w:t>
+      </w:r>
+      <w:r>
+        <w:rPr>
+          <w:rFonts w:ascii="Arial" w:hAnsi="Arial" w:cs="Arial"/>
+          <w:sz w:val="24"/>
+          <w:szCs w:val="24"/>
         </w:rPr>
         <w:t xml:space="preserve">2011). </w:t>
       </w:r>
@@ -737,7 +723,40 @@
           <w:sz w:val="24"/>
           <w:szCs w:val="24"/>
         </w:rPr>
-        <w:t>7° edición. Caracas, Venezuela: BL Consultores Asociados, Servicio Editorial.</w:t>
+        <w:t>7</w:t>
+      </w:r>
+      <w:r>
+        <w:rPr>
+          <w:rFonts w:ascii="Arial" w:hAnsi="Arial" w:cs="Arial"/>
+          <w:sz w:val="24"/>
+          <w:szCs w:val="24"/>
+          <w:vertAlign w:val="superscript"/>
+        </w:rPr>
+        <w:t>a</w:t>
+      </w:r>
+      <w:r>
+        <w:rPr>
+          <w:rFonts w:ascii="Arial" w:hAnsi="Arial" w:cs="Arial"/>
+          <w:sz w:val="24"/>
+          <w:szCs w:val="24"/>
+        </w:rPr>
+        <w:t xml:space="preserve"> </w:t>
+      </w:r>
+      <w:r>
+        <w:rPr>
+          <w:rFonts w:ascii="Arial" w:hAnsi="Arial" w:cs="Arial"/>
+          <w:sz w:val="24"/>
+          <w:szCs w:val="24"/>
+        </w:rPr>
+        <w:t>E</w:t>
+      </w:r>
+      <w:r>
+        <w:rPr>
+          <w:rFonts w:ascii="Arial" w:hAnsi="Arial" w:cs="Arial"/>
+          <w:sz w:val="24"/>
+          <w:szCs w:val="24"/>
+        </w:rPr>
+        <w:t>dición. Caracas, Venezuela: BL Consultores Asociados, Servicio Editorial.</w:t>
       </w:r>
     </w:p>
     <w:p>
@@ -787,18 +806,93 @@
           <w:sz w:val="24"/>
           <w:szCs w:val="24"/>
         </w:rPr>
-        <w:t xml:space="preserve"> 3° edición. Caracas, Venezuela: Fundación Sypal</w:t>
+        <w:t xml:space="preserve"> 3</w:t>
+      </w:r>
+      <w:r>
+        <w:rPr>
+          <w:rFonts w:ascii="Arial" w:hAnsi="Arial" w:cs="Arial"/>
+          <w:sz w:val="24"/>
+          <w:szCs w:val="24"/>
+          <w:vertAlign w:val="superscript"/>
+        </w:rPr>
+        <w:t>a</w:t>
+      </w:r>
+      <w:r>
+        <w:rPr>
+          <w:rFonts w:ascii="Arial" w:hAnsi="Arial" w:cs="Arial"/>
+          <w:sz w:val="24"/>
+          <w:szCs w:val="24"/>
+        </w:rPr>
+        <w:t xml:space="preserve"> edición. Caracas, Venezuela: Fundación Sypal.</w:t>
+      </w:r>
+    </w:p>
+    <w:p>
+      <w:pPr>
+        <w:spacing w:after="0" w:line="240" w:lineRule="auto"/>
+        <w:ind w:left="284" w:hanging="284"/>
+        <w:jc w:val="both"/>
+        <w:rPr>
+          <w:rFonts w:ascii="Arial" w:hAnsi="Arial" w:cs="Arial"/>
+          <w:sz w:val="24"/>
+          <w:szCs w:val="24"/>
+        </w:rPr>
+      </w:pPr>
+    </w:p>
+    <w:p>
+      <w:pPr>
+        <w:spacing w:after="0" w:line="240" w:lineRule="auto"/>
+        <w:ind w:left="284" w:hanging="284"/>
+        <w:jc w:val="both"/>
+        <w:rPr>
+          <w:rFonts w:ascii="Arial" w:hAnsi="Arial" w:cs="Arial"/>
+          <w:sz w:val="24"/>
+          <w:szCs w:val="24"/>
+        </w:rPr>
+      </w:pPr>
+      <w:r>
+        <w:rPr>
+          <w:rFonts w:ascii="Arial" w:hAnsi="Arial" w:cs="Arial"/>
+          <w:sz w:val="24"/>
+          <w:szCs w:val="24"/>
+        </w:rPr>
+        <w:t xml:space="preserve">Bavaresco, A. (2013). </w:t>
+      </w:r>
+      <w:r>
+        <w:rPr>
+          <w:rFonts w:ascii="Arial" w:hAnsi="Arial" w:cs="Arial"/>
+          <w:b/>
+          <w:sz w:val="24"/>
+          <w:szCs w:val="24"/>
+        </w:rPr>
+        <w:t>Proceso Metodológico en la Investigación</w:t>
+      </w:r>
+      <w:r>
+        <w:rPr>
+          <w:rFonts w:ascii="Arial" w:hAnsi="Arial" w:cs="Arial"/>
+          <w:sz w:val="24"/>
+          <w:szCs w:val="24"/>
+        </w:rPr>
+        <w:t>. 6</w:t>
+      </w:r>
+      <w:r>
+        <w:rPr>
+          <w:rFonts w:ascii="Arial" w:hAnsi="Arial" w:cs="Arial"/>
+          <w:sz w:val="24"/>
+          <w:szCs w:val="24"/>
+          <w:vertAlign w:val="superscript"/>
+        </w:rPr>
+        <w:t xml:space="preserve">a </w:t>
+      </w:r>
+      <w:r>
+        <w:rPr>
+          <w:rFonts w:ascii="Arial" w:hAnsi="Arial" w:cs="Arial"/>
+          <w:sz w:val="24"/>
+          <w:szCs w:val="24"/>
+        </w:rPr>
+        <w:t>Edición. Maracaibo, Venezuela. Imprenta Internacional, CA.</w:t>
       </w:r>
       <w:bookmarkStart w:id="0" w:name="_GoBack"/>
       <w:bookmarkEnd w:id="0"/>
-      <w:r>
-        <w:rPr>
-          <w:rFonts w:ascii="Arial" w:hAnsi="Arial" w:cs="Arial"/>
-          <w:sz w:val="24"/>
-          <w:szCs w:val="24"/>
-        </w:rPr>
-        <w:t>.</w:t>
-      </w:r>
     </w:p>
     <w:p>
       <w:pPr>

</xml_diff>

<commit_message>
inicio preliminares, instrumento casi listo, capitulo dos por css
</commit_message>
<xml_diff>
--- a/Bibliografía.docx
+++ b/Bibliografía.docx
@@ -176,6 +176,18 @@
           <w:szCs w:val="24"/>
         </w:rPr>
       </w:pPr>
+    </w:p>
+    <w:p>
+      <w:pPr>
+        <w:spacing w:after="0" w:line="240" w:lineRule="auto"/>
+        <w:ind w:left="284" w:hanging="284"/>
+        <w:jc w:val="both"/>
+        <w:rPr>
+          <w:rFonts w:ascii="Arial" w:hAnsi="Arial" w:cs="Arial"/>
+          <w:sz w:val="24"/>
+          <w:szCs w:val="24"/>
+        </w:rPr>
+      </w:pPr>
       <w:r>
         <w:rPr>
           <w:rFonts w:ascii="Arial" w:hAnsi="Arial" w:cs="Arial"/>
@@ -283,6 +295,18 @@
           <w:szCs w:val="24"/>
         </w:rPr>
       </w:pPr>
+    </w:p>
+    <w:p>
+      <w:pPr>
+        <w:spacing w:after="0" w:line="240" w:lineRule="auto"/>
+        <w:ind w:left="284" w:hanging="284"/>
+        <w:jc w:val="both"/>
+        <w:rPr>
+          <w:rFonts w:ascii="Arial" w:hAnsi="Arial" w:cs="Arial"/>
+          <w:sz w:val="24"/>
+          <w:szCs w:val="24"/>
+        </w:rPr>
+      </w:pPr>
       <w:r>
         <w:rPr>
           <w:rFonts w:ascii="Arial" w:hAnsi="Arial" w:cs="Arial"/>
@@ -366,6 +390,18 @@
     <w:p>
       <w:pPr>
         <w:spacing w:after="0" w:line="240" w:lineRule="auto"/>
+        <w:ind w:left="284" w:hanging="284"/>
+        <w:jc w:val="both"/>
+        <w:rPr>
+          <w:rFonts w:ascii="Arial" w:hAnsi="Arial" w:cs="Arial"/>
+          <w:sz w:val="24"/>
+          <w:szCs w:val="24"/>
+        </w:rPr>
+      </w:pPr>
+    </w:p>
+    <w:p>
+      <w:pPr>
+        <w:spacing w:after="0" w:line="240" w:lineRule="auto"/>
         <w:ind w:left="426" w:hanging="426"/>
         <w:jc w:val="both"/>
         <w:rPr>
@@ -530,6 +566,19 @@
           <w:szCs w:val="24"/>
         </w:rPr>
       </w:pPr>
+    </w:p>
+    <w:p>
+      <w:pPr>
+        <w:spacing w:after="0" w:line="240" w:lineRule="auto"/>
+        <w:ind w:left="426" w:hanging="426"/>
+        <w:jc w:val="both"/>
+        <w:rPr>
+          <w:rFonts w:ascii="Arial" w:hAnsi="Arial" w:cs="Arial"/>
+          <w:color w:val="000000" w:themeColor="text1"/>
+          <w:sz w:val="24"/>
+          <w:szCs w:val="24"/>
+        </w:rPr>
+      </w:pPr>
       <w:r>
         <w:rPr>
           <w:rFonts w:ascii="Arial" w:hAnsi="Arial" w:cs="Arial"/>
@@ -603,6 +652,19 @@
           <w:szCs w:val="24"/>
         </w:rPr>
       </w:pPr>
+    </w:p>
+    <w:p>
+      <w:pPr>
+        <w:spacing w:after="0" w:line="240" w:lineRule="auto"/>
+        <w:ind w:left="426" w:hanging="426"/>
+        <w:jc w:val="both"/>
+        <w:rPr>
+          <w:rFonts w:ascii="Arial" w:hAnsi="Arial" w:cs="Arial"/>
+          <w:color w:val="000000" w:themeColor="text1"/>
+          <w:sz w:val="24"/>
+          <w:szCs w:val="24"/>
+        </w:rPr>
+      </w:pPr>
       <w:r>
         <w:rPr>
           <w:rFonts w:ascii="Arial" w:hAnsi="Arial" w:cs="Arial"/>
@@ -676,6 +738,19 @@
     <w:p>
       <w:pPr>
         <w:spacing w:after="0" w:line="240" w:lineRule="auto"/>
+        <w:ind w:left="426" w:hanging="426"/>
+        <w:jc w:val="both"/>
+        <w:rPr>
+          <w:rFonts w:ascii="Arial" w:hAnsi="Arial" w:cs="Arial"/>
+          <w:color w:val="000000" w:themeColor="text1"/>
+          <w:sz w:val="24"/>
+          <w:szCs w:val="24"/>
+        </w:rPr>
+      </w:pPr>
+    </w:p>
+    <w:p>
+      <w:pPr>
+        <w:spacing w:after="0" w:line="240" w:lineRule="auto"/>
         <w:ind w:left="284" w:hanging="284"/>
         <w:jc w:val="both"/>
         <w:rPr>
@@ -775,6 +850,19 @@
     <w:p>
       <w:pPr>
         <w:spacing w:after="0" w:line="240" w:lineRule="auto"/>
+        <w:ind w:left="426" w:hanging="426"/>
+        <w:jc w:val="both"/>
+        <w:rPr>
+          <w:rFonts w:ascii="Arial" w:hAnsi="Arial" w:cs="Arial"/>
+          <w:color w:val="000000" w:themeColor="text1"/>
+          <w:sz w:val="24"/>
+          <w:szCs w:val="24"/>
+        </w:rPr>
+      </w:pPr>
+    </w:p>
+    <w:p>
+      <w:pPr>
+        <w:spacing w:after="0" w:line="240" w:lineRule="auto"/>
         <w:ind w:left="284" w:hanging="284"/>
         <w:jc w:val="both"/>
         <w:rPr>
@@ -849,6 +937,18 @@
           <w:szCs w:val="24"/>
         </w:rPr>
       </w:pPr>
+    </w:p>
+    <w:p>
+      <w:pPr>
+        <w:spacing w:after="0" w:line="240" w:lineRule="auto"/>
+        <w:ind w:left="284" w:hanging="284"/>
+        <w:jc w:val="both"/>
+        <w:rPr>
+          <w:rFonts w:ascii="Arial" w:hAnsi="Arial" w:cs="Arial"/>
+          <w:sz w:val="24"/>
+          <w:szCs w:val="24"/>
+        </w:rPr>
+      </w:pPr>
       <w:r>
         <w:rPr>
           <w:rFonts w:ascii="Arial" w:hAnsi="Arial" w:cs="Arial"/>
@@ -890,6 +990,717 @@
           <w:szCs w:val="24"/>
         </w:rPr>
         <w:t>Edición. Maracaibo, Venezuela. Imprenta Internacional, CA.</w:t>
+      </w:r>
+    </w:p>
+    <w:p>
+      <w:pPr>
+        <w:spacing w:after="0" w:line="240" w:lineRule="auto"/>
+        <w:ind w:left="284" w:hanging="284"/>
+        <w:jc w:val="both"/>
+        <w:rPr>
+          <w:rFonts w:ascii="Arial" w:hAnsi="Arial" w:cs="Arial"/>
+          <w:sz w:val="24"/>
+          <w:szCs w:val="24"/>
+        </w:rPr>
+      </w:pPr>
+    </w:p>
+    <w:p>
+      <w:pPr>
+        <w:spacing w:after="0" w:line="240" w:lineRule="auto"/>
+        <w:ind w:left="284" w:hanging="284"/>
+        <w:jc w:val="both"/>
+        <w:rPr>
+          <w:rFonts w:ascii="Arial" w:hAnsi="Arial" w:cs="Arial"/>
+          <w:sz w:val="24"/>
+          <w:szCs w:val="24"/>
+        </w:rPr>
+      </w:pPr>
+    </w:p>
+    <w:p>
+      <w:pPr>
+        <w:spacing w:after="0" w:line="240" w:lineRule="auto"/>
+        <w:ind w:left="284" w:hanging="284"/>
+        <w:jc w:val="both"/>
+        <w:rPr>
+          <w:rFonts w:ascii="Arial" w:hAnsi="Arial" w:cs="Arial"/>
+          <w:sz w:val="24"/>
+          <w:szCs w:val="24"/>
+        </w:rPr>
+      </w:pPr>
+      <w:r>
+        <w:rPr>
+          <w:rFonts w:ascii="Arial" w:hAnsi="Arial" w:cs="Arial"/>
+          <w:sz w:val="24"/>
+          <w:szCs w:val="24"/>
+        </w:rPr>
+        <w:t xml:space="preserve">Ramos, </w:t>
+      </w:r>
+      <w:r>
+        <w:rPr>
+          <w:rFonts w:ascii="Arial" w:hAnsi="Arial" w:cs="Arial"/>
+          <w:sz w:val="24"/>
+          <w:szCs w:val="24"/>
+        </w:rPr>
+        <w:t>A</w:t>
+      </w:r>
+      <w:r>
+        <w:rPr>
+          <w:rFonts w:ascii="Arial" w:hAnsi="Arial" w:cs="Arial"/>
+          <w:sz w:val="24"/>
+          <w:szCs w:val="24"/>
+        </w:rPr>
+        <w:t>.</w:t>
+      </w:r>
+      <w:r>
+        <w:rPr>
+          <w:rFonts w:ascii="Arial" w:hAnsi="Arial" w:cs="Arial"/>
+          <w:sz w:val="24"/>
+          <w:szCs w:val="24"/>
+        </w:rPr>
+        <w:t xml:space="preserve"> y Ramos, J.</w:t>
+      </w:r>
+      <w:r>
+        <w:rPr>
+          <w:rFonts w:ascii="Arial" w:hAnsi="Arial" w:cs="Arial"/>
+          <w:sz w:val="24"/>
+          <w:szCs w:val="24"/>
+        </w:rPr>
+        <w:t xml:space="preserve"> (2014). </w:t>
+      </w:r>
+      <w:r>
+        <w:rPr>
+          <w:rFonts w:ascii="Arial" w:hAnsi="Arial" w:cs="Arial"/>
+          <w:b/>
+          <w:bCs/>
+          <w:sz w:val="24"/>
+          <w:szCs w:val="24"/>
+        </w:rPr>
+        <w:t>Aplicaciones Web</w:t>
+      </w:r>
+      <w:r>
+        <w:rPr>
+          <w:rFonts w:ascii="Arial" w:hAnsi="Arial" w:cs="Arial"/>
+          <w:sz w:val="24"/>
+          <w:szCs w:val="24"/>
+        </w:rPr>
+        <w:t>. 2</w:t>
+      </w:r>
+      <w:r>
+        <w:rPr>
+          <w:rFonts w:ascii="Arial" w:hAnsi="Arial" w:cs="Arial"/>
+          <w:sz w:val="24"/>
+          <w:szCs w:val="24"/>
+          <w:vertAlign w:val="superscript"/>
+        </w:rPr>
+        <w:t>a</w:t>
+      </w:r>
+      <w:r>
+        <w:rPr>
+          <w:rFonts w:ascii="Arial" w:hAnsi="Arial" w:cs="Arial"/>
+          <w:sz w:val="24"/>
+          <w:szCs w:val="24"/>
+        </w:rPr>
+        <w:t xml:space="preserve"> Edición. Madrid, España. Ediciones Paraninfo SA.</w:t>
+      </w:r>
+    </w:p>
+    <w:p>
+      <w:pPr>
+        <w:spacing w:after="0" w:line="240" w:lineRule="auto"/>
+        <w:ind w:left="426" w:hanging="426"/>
+        <w:jc w:val="both"/>
+        <w:rPr>
+          <w:rFonts w:ascii="Arial" w:hAnsi="Arial" w:cs="Arial"/>
+          <w:color w:val="000000" w:themeColor="text1"/>
+          <w:sz w:val="24"/>
+          <w:szCs w:val="24"/>
+        </w:rPr>
+      </w:pPr>
+    </w:p>
+    <w:p>
+      <w:pPr>
+        <w:spacing w:after="0" w:line="240" w:lineRule="auto"/>
+        <w:ind w:left="284" w:hanging="284"/>
+        <w:jc w:val="both"/>
+        <w:rPr>
+          <w:rFonts w:ascii="Arial" w:hAnsi="Arial" w:cs="Arial"/>
+          <w:sz w:val="24"/>
+          <w:szCs w:val="24"/>
+        </w:rPr>
+      </w:pPr>
+      <w:r>
+        <w:rPr>
+          <w:rFonts w:ascii="Arial" w:hAnsi="Arial" w:cs="Arial"/>
+          <w:sz w:val="24"/>
+          <w:szCs w:val="24"/>
+        </w:rPr>
+        <w:lastRenderedPageBreak/>
+        <w:t xml:space="preserve">Rodríguez, A. (2007). </w:t>
+      </w:r>
+      <w:r>
+        <w:rPr>
+          <w:rFonts w:ascii="Arial" w:hAnsi="Arial" w:cs="Arial"/>
+          <w:b/>
+          <w:bCs/>
+          <w:sz w:val="24"/>
+          <w:szCs w:val="24"/>
+        </w:rPr>
+        <w:t>Iniciación a la red Internet. Concepto, Funcionamiento, Servicios y Aplicaciones de Internet</w:t>
+      </w:r>
+      <w:r>
+        <w:rPr>
+          <w:rFonts w:ascii="Arial" w:hAnsi="Arial" w:cs="Arial"/>
+          <w:sz w:val="24"/>
+          <w:szCs w:val="24"/>
+        </w:rPr>
+        <w:t>. 1</w:t>
+      </w:r>
+      <w:r>
+        <w:rPr>
+          <w:rFonts w:ascii="Arial" w:hAnsi="Arial" w:cs="Arial"/>
+          <w:sz w:val="24"/>
+          <w:szCs w:val="24"/>
+          <w:vertAlign w:val="superscript"/>
+        </w:rPr>
+        <w:t xml:space="preserve">a </w:t>
+      </w:r>
+      <w:r>
+        <w:rPr>
+          <w:rFonts w:ascii="Arial" w:hAnsi="Arial" w:cs="Arial"/>
+          <w:sz w:val="24"/>
+          <w:szCs w:val="24"/>
+        </w:rPr>
+        <w:t xml:space="preserve">Edición. </w:t>
+      </w:r>
+      <w:r>
+        <w:rPr>
+          <w:rFonts w:ascii="Arial" w:hAnsi="Arial" w:cs="Arial"/>
+          <w:sz w:val="24"/>
+          <w:szCs w:val="24"/>
+        </w:rPr>
+        <w:t xml:space="preserve">Vigo, </w:t>
+      </w:r>
+      <w:r>
+        <w:rPr>
+          <w:rFonts w:ascii="Arial" w:hAnsi="Arial" w:cs="Arial"/>
+          <w:sz w:val="24"/>
+          <w:szCs w:val="24"/>
+        </w:rPr>
+        <w:t>España. Ideas Propias Editorial S.L.</w:t>
+      </w:r>
+    </w:p>
+    <w:p>
+      <w:pPr>
+        <w:spacing w:after="0" w:line="240" w:lineRule="auto"/>
+        <w:ind w:left="284" w:hanging="284"/>
+        <w:jc w:val="both"/>
+        <w:rPr>
+          <w:rFonts w:ascii="Arial" w:hAnsi="Arial" w:cs="Arial"/>
+          <w:sz w:val="24"/>
+          <w:szCs w:val="24"/>
+        </w:rPr>
+      </w:pPr>
+    </w:p>
+    <w:p>
+      <w:pPr>
+        <w:spacing w:after="0" w:line="240" w:lineRule="auto"/>
+        <w:ind w:left="284" w:hanging="284"/>
+        <w:jc w:val="both"/>
+        <w:rPr>
+          <w:rFonts w:ascii="Arial" w:hAnsi="Arial" w:cs="Arial"/>
+          <w:sz w:val="24"/>
+          <w:szCs w:val="24"/>
+        </w:rPr>
+      </w:pPr>
+    </w:p>
+    <w:p>
+      <w:pPr>
+        <w:spacing w:after="0" w:line="240" w:lineRule="auto"/>
+        <w:ind w:left="284" w:hanging="284"/>
+        <w:jc w:val="both"/>
+        <w:rPr>
+          <w:rFonts w:ascii="Arial" w:hAnsi="Arial" w:cs="Arial"/>
+          <w:sz w:val="24"/>
+          <w:szCs w:val="24"/>
+        </w:rPr>
+      </w:pPr>
+      <w:r>
+        <w:rPr>
+          <w:rFonts w:ascii="Arial" w:hAnsi="Arial" w:cs="Arial"/>
+          <w:sz w:val="24"/>
+          <w:szCs w:val="24"/>
+        </w:rPr>
+        <w:t xml:space="preserve">Luján, S. (2002). </w:t>
+      </w:r>
+      <w:r>
+        <w:rPr>
+          <w:rFonts w:ascii="Arial" w:hAnsi="Arial" w:cs="Arial"/>
+          <w:b/>
+          <w:bCs/>
+          <w:sz w:val="24"/>
+          <w:szCs w:val="24"/>
+        </w:rPr>
+        <w:t>Programación de Aplicaciones Web: Historia, Principios básicos y Clientes Web</w:t>
+      </w:r>
+      <w:r>
+        <w:rPr>
+          <w:rFonts w:ascii="Arial" w:hAnsi="Arial" w:cs="Arial"/>
+          <w:sz w:val="24"/>
+          <w:szCs w:val="24"/>
+        </w:rPr>
+        <w:t>. 1</w:t>
+      </w:r>
+      <w:r>
+        <w:rPr>
+          <w:rFonts w:ascii="Arial" w:hAnsi="Arial" w:cs="Arial"/>
+          <w:sz w:val="24"/>
+          <w:szCs w:val="24"/>
+          <w:vertAlign w:val="superscript"/>
+        </w:rPr>
+        <w:t>a</w:t>
+      </w:r>
+      <w:r>
+        <w:rPr>
+          <w:rFonts w:ascii="Arial" w:hAnsi="Arial" w:cs="Arial"/>
+          <w:sz w:val="24"/>
+          <w:szCs w:val="24"/>
+        </w:rPr>
+        <w:t xml:space="preserve"> Edición. España. Editorial Club Universitario.</w:t>
+      </w:r>
+    </w:p>
+    <w:p>
+      <w:pPr>
+        <w:spacing w:after="0" w:line="240" w:lineRule="auto"/>
+        <w:ind w:left="284" w:hanging="284"/>
+        <w:jc w:val="both"/>
+        <w:rPr>
+          <w:rFonts w:ascii="Arial" w:hAnsi="Arial" w:cs="Arial"/>
+          <w:sz w:val="24"/>
+          <w:szCs w:val="24"/>
+        </w:rPr>
+      </w:pPr>
+    </w:p>
+    <w:p>
+      <w:pPr>
+        <w:spacing w:after="0" w:line="240" w:lineRule="auto"/>
+        <w:ind w:left="284" w:hanging="284"/>
+        <w:jc w:val="both"/>
+        <w:rPr>
+          <w:rFonts w:ascii="Arial" w:hAnsi="Arial" w:cs="Arial"/>
+          <w:sz w:val="24"/>
+          <w:szCs w:val="24"/>
+        </w:rPr>
+      </w:pPr>
+    </w:p>
+    <w:p>
+      <w:pPr>
+        <w:spacing w:after="0" w:line="240" w:lineRule="auto"/>
+        <w:ind w:left="284" w:hanging="284"/>
+        <w:jc w:val="both"/>
+        <w:rPr>
+          <w:rFonts w:ascii="Arial" w:hAnsi="Arial" w:cs="Arial"/>
+          <w:sz w:val="24"/>
+          <w:szCs w:val="24"/>
+        </w:rPr>
+      </w:pPr>
+      <w:r>
+        <w:rPr>
+          <w:rFonts w:ascii="Arial" w:hAnsi="Arial" w:cs="Arial"/>
+          <w:sz w:val="24"/>
+          <w:szCs w:val="24"/>
+        </w:rPr>
+        <w:t xml:space="preserve">Aumaille, B. (2002). </w:t>
+      </w:r>
+      <w:r>
+        <w:rPr>
+          <w:rFonts w:ascii="Arial" w:hAnsi="Arial" w:cs="Arial"/>
+          <w:b/>
+          <w:bCs/>
+          <w:sz w:val="24"/>
+          <w:szCs w:val="24"/>
+        </w:rPr>
+        <w:t>Desarrollo de Aplicaciones Web</w:t>
+      </w:r>
+      <w:r>
+        <w:rPr>
+          <w:rFonts w:ascii="Arial" w:hAnsi="Arial" w:cs="Arial"/>
+          <w:sz w:val="24"/>
+          <w:szCs w:val="24"/>
+        </w:rPr>
+        <w:t>. 1</w:t>
+      </w:r>
+      <w:r>
+        <w:rPr>
+          <w:rFonts w:ascii="Arial" w:hAnsi="Arial" w:cs="Arial"/>
+          <w:sz w:val="24"/>
+          <w:szCs w:val="24"/>
+          <w:vertAlign w:val="superscript"/>
+        </w:rPr>
+        <w:t>a</w:t>
+      </w:r>
+      <w:r>
+        <w:rPr>
+          <w:rFonts w:ascii="Arial" w:hAnsi="Arial" w:cs="Arial"/>
+          <w:sz w:val="24"/>
+          <w:szCs w:val="24"/>
+        </w:rPr>
+        <w:t xml:space="preserve"> Edición. España. Ediciones ENI.</w:t>
+      </w:r>
+    </w:p>
+    <w:p>
+      <w:pPr>
+        <w:spacing w:after="0" w:line="240" w:lineRule="auto"/>
+        <w:ind w:left="284" w:hanging="284"/>
+        <w:jc w:val="both"/>
+        <w:rPr>
+          <w:rFonts w:ascii="Arial" w:hAnsi="Arial" w:cs="Arial"/>
+          <w:sz w:val="24"/>
+          <w:szCs w:val="24"/>
+        </w:rPr>
+      </w:pPr>
+    </w:p>
+    <w:p>
+      <w:pPr>
+        <w:spacing w:after="0" w:line="240" w:lineRule="auto"/>
+        <w:ind w:left="284" w:hanging="284"/>
+        <w:jc w:val="both"/>
+        <w:rPr>
+          <w:rFonts w:ascii="Arial" w:hAnsi="Arial" w:cs="Arial"/>
+          <w:sz w:val="24"/>
+          <w:szCs w:val="24"/>
+        </w:rPr>
+      </w:pPr>
+    </w:p>
+    <w:p>
+      <w:pPr>
+        <w:spacing w:after="0" w:line="240" w:lineRule="auto"/>
+        <w:ind w:left="284" w:hanging="284"/>
+        <w:jc w:val="both"/>
+        <w:rPr>
+          <w:rFonts w:ascii="Arial" w:hAnsi="Arial" w:cs="Arial"/>
+          <w:sz w:val="24"/>
+          <w:szCs w:val="24"/>
+          <w:lang w:val="en-US"/>
+        </w:rPr>
+      </w:pPr>
+      <w:r>
+        <w:rPr>
+          <w:rFonts w:ascii="Arial" w:hAnsi="Arial" w:cs="Arial"/>
+          <w:sz w:val="24"/>
+          <w:szCs w:val="24"/>
+        </w:rPr>
+        <w:t xml:space="preserve">LaGrone, Benjamin. (2013). </w:t>
+      </w:r>
+      <w:r>
+        <w:rPr>
+          <w:rFonts w:ascii="Arial" w:hAnsi="Arial" w:cs="Arial"/>
+          <w:b/>
+          <w:bCs/>
+          <w:sz w:val="24"/>
+          <w:szCs w:val="24"/>
+        </w:rPr>
+        <w:t>HTML5 and CSS3 Responsive Web Design Cookbook</w:t>
+      </w:r>
+      <w:r>
+        <w:rPr>
+          <w:rFonts w:ascii="Arial" w:hAnsi="Arial" w:cs="Arial"/>
+          <w:sz w:val="24"/>
+          <w:szCs w:val="24"/>
+        </w:rPr>
+        <w:t>. 1</w:t>
+      </w:r>
+      <w:r>
+        <w:rPr>
+          <w:rFonts w:ascii="Arial" w:hAnsi="Arial" w:cs="Arial"/>
+          <w:sz w:val="24"/>
+          <w:szCs w:val="24"/>
+          <w:vertAlign w:val="superscript"/>
+        </w:rPr>
+        <w:t>a</w:t>
+      </w:r>
+      <w:r>
+        <w:rPr>
+          <w:rFonts w:ascii="Arial" w:hAnsi="Arial" w:cs="Arial"/>
+          <w:sz w:val="24"/>
+          <w:szCs w:val="24"/>
+        </w:rPr>
+        <w:t xml:space="preserve"> Edición. Birmingham, Reino Unido. </w:t>
+      </w:r>
+      <w:r>
+        <w:rPr>
+          <w:rFonts w:ascii="Arial" w:hAnsi="Arial" w:cs="Arial"/>
+          <w:sz w:val="24"/>
+          <w:szCs w:val="24"/>
+          <w:lang w:val="en-US"/>
+        </w:rPr>
+        <w:t>Editorial Pack Publishing Ltd.</w:t>
+      </w:r>
+    </w:p>
+    <w:p>
+      <w:pPr>
+        <w:spacing w:after="0" w:line="240" w:lineRule="auto"/>
+        <w:ind w:left="284" w:hanging="284"/>
+        <w:jc w:val="both"/>
+        <w:rPr>
+          <w:rFonts w:ascii="Arial" w:hAnsi="Arial" w:cs="Arial"/>
+          <w:sz w:val="24"/>
+          <w:szCs w:val="24"/>
+          <w:lang w:val="en-US"/>
+        </w:rPr>
+      </w:pPr>
+    </w:p>
+    <w:p>
+      <w:pPr>
+        <w:spacing w:after="0" w:line="240" w:lineRule="auto"/>
+        <w:ind w:left="284" w:hanging="284"/>
+        <w:jc w:val="both"/>
+        <w:rPr>
+          <w:rFonts w:ascii="Arial" w:hAnsi="Arial" w:cs="Arial"/>
+          <w:sz w:val="24"/>
+          <w:szCs w:val="24"/>
+          <w:lang w:val="en-US"/>
+        </w:rPr>
+      </w:pPr>
+    </w:p>
+    <w:p>
+      <w:pPr>
+        <w:spacing w:after="0" w:line="240" w:lineRule="auto"/>
+        <w:ind w:left="284" w:hanging="284"/>
+        <w:jc w:val="both"/>
+        <w:rPr>
+          <w:rFonts w:ascii="Arial" w:hAnsi="Arial" w:cs="Arial"/>
+          <w:sz w:val="24"/>
+          <w:szCs w:val="24"/>
+        </w:rPr>
+      </w:pPr>
+      <w:r>
+        <w:rPr>
+          <w:rFonts w:ascii="Arial" w:hAnsi="Arial" w:cs="Arial"/>
+          <w:sz w:val="24"/>
+          <w:szCs w:val="24"/>
+          <w:lang w:val="en-US"/>
+        </w:rPr>
+        <w:t xml:space="preserve">Marcotte, E. (2014). </w:t>
+      </w:r>
+      <w:r>
+        <w:rPr>
+          <w:rFonts w:ascii="Arial" w:hAnsi="Arial" w:cs="Arial"/>
+          <w:b/>
+          <w:bCs/>
+          <w:sz w:val="24"/>
+          <w:szCs w:val="24"/>
+          <w:lang w:val="en-US"/>
+        </w:rPr>
+        <w:t>Responsive Web Design</w:t>
+      </w:r>
+      <w:r>
+        <w:rPr>
+          <w:rFonts w:ascii="Arial" w:hAnsi="Arial" w:cs="Arial"/>
+          <w:sz w:val="24"/>
+          <w:szCs w:val="24"/>
+          <w:lang w:val="en-US"/>
+        </w:rPr>
+        <w:t>. 2</w:t>
+      </w:r>
+      <w:r>
+        <w:rPr>
+          <w:rFonts w:ascii="Arial" w:hAnsi="Arial" w:cs="Arial"/>
+          <w:sz w:val="24"/>
+          <w:szCs w:val="24"/>
+          <w:vertAlign w:val="superscript"/>
+          <w:lang w:val="en-US"/>
+        </w:rPr>
+        <w:t xml:space="preserve">a </w:t>
+      </w:r>
+      <w:r>
+        <w:rPr>
+          <w:rFonts w:ascii="Arial" w:hAnsi="Arial" w:cs="Arial"/>
+          <w:sz w:val="24"/>
+          <w:szCs w:val="24"/>
+          <w:lang w:val="en-US"/>
+        </w:rPr>
+        <w:t xml:space="preserve">Edición. </w:t>
+      </w:r>
+      <w:r>
+        <w:rPr>
+          <w:rFonts w:ascii="Arial" w:hAnsi="Arial" w:cs="Arial"/>
+          <w:sz w:val="24"/>
+          <w:szCs w:val="24"/>
+        </w:rPr>
+        <w:t>New York, Estados Unidos. Editorial A</w:t>
+      </w:r>
+      <w:r>
+        <w:rPr>
+          <w:rFonts w:ascii="Arial" w:hAnsi="Arial" w:cs="Arial"/>
+          <w:sz w:val="24"/>
+          <w:szCs w:val="24"/>
+        </w:rPr>
+        <w:t xml:space="preserve"> Book Apar</w:t>
+      </w:r>
+      <w:r>
+        <w:rPr>
+          <w:rFonts w:ascii="Arial" w:hAnsi="Arial" w:cs="Arial"/>
+          <w:sz w:val="24"/>
+          <w:szCs w:val="24"/>
+        </w:rPr>
+        <w:t>t.</w:t>
+      </w:r>
+    </w:p>
+    <w:p>
+      <w:pPr>
+        <w:spacing w:after="0" w:line="240" w:lineRule="auto"/>
+        <w:ind w:left="284" w:hanging="284"/>
+        <w:jc w:val="both"/>
+        <w:rPr>
+          <w:rFonts w:ascii="Arial" w:hAnsi="Arial" w:cs="Arial"/>
+          <w:sz w:val="24"/>
+          <w:szCs w:val="24"/>
+        </w:rPr>
+      </w:pPr>
+    </w:p>
+    <w:p>
+      <w:pPr>
+        <w:spacing w:after="0" w:line="240" w:lineRule="auto"/>
+        <w:ind w:left="284" w:hanging="284"/>
+        <w:jc w:val="both"/>
+        <w:rPr>
+          <w:rFonts w:ascii="Arial" w:hAnsi="Arial" w:cs="Arial"/>
+          <w:sz w:val="24"/>
+          <w:szCs w:val="24"/>
+        </w:rPr>
+      </w:pPr>
+    </w:p>
+    <w:p>
+      <w:pPr>
+        <w:spacing w:after="0" w:line="240" w:lineRule="auto"/>
+        <w:ind w:left="284" w:hanging="284"/>
+        <w:jc w:val="both"/>
+        <w:rPr>
+          <w:rFonts w:ascii="Arial" w:hAnsi="Arial" w:cs="Arial"/>
+          <w:sz w:val="24"/>
+          <w:szCs w:val="24"/>
+        </w:rPr>
+      </w:pPr>
+      <w:r>
+        <w:rPr>
+          <w:rFonts w:ascii="Arial" w:hAnsi="Arial" w:cs="Arial"/>
+          <w:sz w:val="24"/>
+          <w:szCs w:val="24"/>
+        </w:rPr>
+        <w:t xml:space="preserve">Mora, P. (2015). </w:t>
+      </w:r>
+      <w:r>
+        <w:rPr>
+          <w:rFonts w:ascii="Arial" w:hAnsi="Arial" w:cs="Arial"/>
+          <w:b/>
+          <w:bCs/>
+          <w:sz w:val="24"/>
+          <w:szCs w:val="24"/>
+        </w:rPr>
+        <w:t>DevOps y el camino de las baldosas amarillas</w:t>
+      </w:r>
+      <w:r>
+        <w:rPr>
+          <w:rFonts w:ascii="Arial" w:hAnsi="Arial" w:cs="Arial"/>
+          <w:sz w:val="24"/>
+          <w:szCs w:val="24"/>
+        </w:rPr>
+        <w:t>. 1</w:t>
+      </w:r>
+      <w:r>
+        <w:rPr>
+          <w:rFonts w:ascii="Arial" w:hAnsi="Arial" w:cs="Arial"/>
+          <w:sz w:val="24"/>
+          <w:szCs w:val="24"/>
+          <w:vertAlign w:val="superscript"/>
+        </w:rPr>
+        <w:t>a</w:t>
+      </w:r>
+      <w:r>
+        <w:rPr>
+          <w:rFonts w:ascii="Arial" w:hAnsi="Arial" w:cs="Arial"/>
+          <w:sz w:val="24"/>
+          <w:szCs w:val="24"/>
+        </w:rPr>
+        <w:t xml:space="preserve"> Edición. Estados Unidos. Creative Commons.</w:t>
+      </w:r>
+    </w:p>
+    <w:p>
+      <w:pPr>
+        <w:spacing w:after="0" w:line="240" w:lineRule="auto"/>
+        <w:ind w:left="284" w:hanging="284"/>
+        <w:jc w:val="both"/>
+        <w:rPr>
+          <w:rFonts w:ascii="Arial" w:hAnsi="Arial" w:cs="Arial"/>
+          <w:sz w:val="24"/>
+          <w:szCs w:val="24"/>
+        </w:rPr>
+      </w:pPr>
+    </w:p>
+    <w:p>
+      <w:pPr>
+        <w:spacing w:after="0" w:line="240" w:lineRule="auto"/>
+        <w:ind w:left="284" w:hanging="284"/>
+        <w:jc w:val="both"/>
+        <w:rPr>
+          <w:rFonts w:ascii="Arial" w:hAnsi="Arial" w:cs="Arial"/>
+          <w:sz w:val="24"/>
+          <w:szCs w:val="24"/>
+        </w:rPr>
+      </w:pPr>
+    </w:p>
+    <w:p>
+      <w:pPr>
+        <w:spacing w:after="0" w:line="240" w:lineRule="auto"/>
+        <w:ind w:left="284" w:hanging="284"/>
+        <w:jc w:val="both"/>
+        <w:rPr>
+          <w:rFonts w:ascii="Arial" w:hAnsi="Arial" w:cs="Arial"/>
+          <w:sz w:val="24"/>
+          <w:szCs w:val="24"/>
+        </w:rPr>
+      </w:pPr>
+      <w:r>
+        <w:rPr>
+          <w:rFonts w:ascii="Arial" w:hAnsi="Arial" w:cs="Arial"/>
+          <w:sz w:val="24"/>
+          <w:szCs w:val="24"/>
+        </w:rPr>
+        <w:t xml:space="preserve">Mateu, C. (2004). </w:t>
+      </w:r>
+      <w:r>
+        <w:rPr>
+          <w:rFonts w:ascii="Arial" w:hAnsi="Arial" w:cs="Arial"/>
+          <w:b/>
+          <w:bCs/>
+          <w:sz w:val="24"/>
+          <w:szCs w:val="24"/>
+        </w:rPr>
+        <w:t>Desarrollo de aplicaciones web</w:t>
+      </w:r>
+      <w:r>
+        <w:rPr>
+          <w:rFonts w:ascii="Arial" w:hAnsi="Arial" w:cs="Arial"/>
+          <w:sz w:val="24"/>
+          <w:szCs w:val="24"/>
+        </w:rPr>
+        <w:t>. 1</w:t>
+      </w:r>
+      <w:r>
+        <w:rPr>
+          <w:rFonts w:ascii="Arial" w:hAnsi="Arial" w:cs="Arial"/>
+          <w:sz w:val="24"/>
+          <w:szCs w:val="24"/>
+          <w:vertAlign w:val="superscript"/>
+        </w:rPr>
+        <w:t>a</w:t>
+      </w:r>
+      <w:r>
+        <w:rPr>
+          <w:rFonts w:ascii="Arial" w:hAnsi="Arial" w:cs="Arial"/>
+          <w:sz w:val="24"/>
+          <w:szCs w:val="24"/>
+        </w:rPr>
+        <w:t xml:space="preserve"> Edición. Barcelona, España. Fundación de Postgrado, Universidad Abierta de Cataluña.</w:t>
       </w:r>
       <w:bookmarkStart w:id="0" w:name="_GoBack"/>
       <w:bookmarkEnd w:id="0"/>
@@ -897,27 +1708,148 @@
     <w:p>
       <w:pPr>
         <w:spacing w:after="0" w:line="240" w:lineRule="auto"/>
-        <w:ind w:left="426" w:hanging="426"/>
-        <w:jc w:val="both"/>
-        <w:rPr>
-          <w:rFonts w:ascii="Arial" w:hAnsi="Arial" w:cs="Arial"/>
-          <w:color w:val="000000" w:themeColor="text1"/>
-          <w:sz w:val="24"/>
-          <w:szCs w:val="24"/>
-        </w:rPr>
-      </w:pPr>
-    </w:p>
-    <w:p>
-      <w:pPr>
-        <w:spacing w:after="0" w:line="240" w:lineRule="auto"/>
-        <w:ind w:left="284" w:hanging="284"/>
-        <w:jc w:val="both"/>
-        <w:rPr>
-          <w:rFonts w:ascii="Arial" w:hAnsi="Arial" w:cs="Arial"/>
-          <w:sz w:val="24"/>
-          <w:szCs w:val="24"/>
-        </w:rPr>
-      </w:pPr>
+        <w:ind w:left="284" w:hanging="284"/>
+        <w:jc w:val="both"/>
+        <w:rPr>
+          <w:rFonts w:ascii="Arial" w:hAnsi="Arial" w:cs="Arial"/>
+          <w:sz w:val="24"/>
+          <w:szCs w:val="24"/>
+        </w:rPr>
+      </w:pPr>
+    </w:p>
+    <w:p>
+      <w:pPr>
+        <w:spacing w:after="0" w:line="240" w:lineRule="auto"/>
+        <w:ind w:left="284" w:hanging="284"/>
+        <w:jc w:val="both"/>
+        <w:rPr>
+          <w:rFonts w:ascii="Arial" w:hAnsi="Arial" w:cs="Arial"/>
+          <w:sz w:val="24"/>
+          <w:szCs w:val="24"/>
+        </w:rPr>
+      </w:pPr>
+    </w:p>
+    <w:p>
+      <w:pPr>
+        <w:spacing w:after="0" w:line="240" w:lineRule="auto"/>
+        <w:ind w:left="284" w:hanging="284"/>
+        <w:jc w:val="both"/>
+        <w:rPr>
+          <w:rFonts w:ascii="Arial" w:hAnsi="Arial" w:cs="Arial"/>
+          <w:b/>
+          <w:bCs/>
+          <w:sz w:val="24"/>
+          <w:szCs w:val="24"/>
+        </w:rPr>
+      </w:pPr>
+      <w:r>
+        <w:rPr>
+          <w:rFonts w:ascii="Arial" w:hAnsi="Arial" w:cs="Arial"/>
+          <w:b/>
+          <w:bCs/>
+          <w:sz w:val="24"/>
+          <w:szCs w:val="24"/>
+        </w:rPr>
+        <w:t>CONFERENCIAS</w:t>
+      </w:r>
+    </w:p>
+    <w:p>
+      <w:pPr>
+        <w:spacing w:after="0" w:line="240" w:lineRule="auto"/>
+        <w:ind w:left="284" w:hanging="284"/>
+        <w:jc w:val="both"/>
+        <w:rPr>
+          <w:rFonts w:ascii="Arial" w:hAnsi="Arial" w:cs="Arial"/>
+          <w:b/>
+          <w:bCs/>
+          <w:sz w:val="24"/>
+          <w:szCs w:val="24"/>
+        </w:rPr>
+      </w:pPr>
+    </w:p>
+    <w:p>
+      <w:pPr>
+        <w:spacing w:after="0" w:line="240" w:lineRule="auto"/>
+        <w:ind w:left="284" w:hanging="284"/>
+        <w:jc w:val="both"/>
+        <w:rPr>
+          <w:rFonts w:ascii="Arial" w:hAnsi="Arial" w:cs="Arial"/>
+          <w:b/>
+          <w:bCs/>
+          <w:sz w:val="24"/>
+          <w:szCs w:val="24"/>
+        </w:rPr>
+      </w:pPr>
+    </w:p>
+    <w:p>
+      <w:pPr>
+        <w:spacing w:after="0" w:line="240" w:lineRule="auto"/>
+        <w:ind w:left="284" w:hanging="284"/>
+        <w:jc w:val="both"/>
+        <w:rPr>
+          <w:rFonts w:ascii="Arial" w:hAnsi="Arial" w:cs="Arial"/>
+          <w:sz w:val="24"/>
+          <w:szCs w:val="24"/>
+        </w:rPr>
+      </w:pPr>
+      <w:r>
+        <w:rPr>
+          <w:rFonts w:ascii="Arial" w:hAnsi="Arial" w:cs="Arial"/>
+          <w:sz w:val="24"/>
+          <w:szCs w:val="24"/>
+        </w:rPr>
+        <w:t xml:space="preserve">López, D. y Maya, E. (2017, julio). </w:t>
+      </w:r>
+      <w:r>
+        <w:rPr>
+          <w:rFonts w:ascii="Arial" w:hAnsi="Arial" w:cs="Arial"/>
+          <w:b/>
+          <w:bCs/>
+          <w:sz w:val="24"/>
+          <w:szCs w:val="24"/>
+        </w:rPr>
+        <w:t>Arquitectura de Software basada en Microservicios para Desarrollo de Aplicaciones Web</w:t>
+      </w:r>
+      <w:r>
+        <w:rPr>
+          <w:rFonts w:ascii="Arial" w:hAnsi="Arial" w:cs="Arial"/>
+          <w:sz w:val="24"/>
+          <w:szCs w:val="24"/>
+        </w:rPr>
+        <w:t xml:space="preserve">. Trabajo presentado en la </w:t>
+      </w:r>
+      <w:r>
+        <w:rPr>
+          <w:rFonts w:ascii="Arial" w:hAnsi="Arial" w:cs="Arial"/>
+          <w:sz w:val="24"/>
+          <w:szCs w:val="24"/>
+        </w:rPr>
+        <w:t>Directores de Tecnología de Información, TICAL 2017 Gestión de</w:t>
+      </w:r>
+      <w:r>
+        <w:rPr>
+          <w:rFonts w:ascii="Arial" w:hAnsi="Arial" w:cs="Arial"/>
+          <w:sz w:val="24"/>
+          <w:szCs w:val="24"/>
+        </w:rPr>
+        <w:t xml:space="preserve"> </w:t>
+      </w:r>
+      <w:r>
+        <w:rPr>
+          <w:rFonts w:ascii="Arial" w:hAnsi="Arial" w:cs="Arial"/>
+          <w:sz w:val="24"/>
+          <w:szCs w:val="24"/>
+        </w:rPr>
+        <w:t>las TICs para la Investigación y la Colaboración, San José</w:t>
+      </w:r>
+      <w:r>
+        <w:rPr>
+          <w:rFonts w:ascii="Arial" w:hAnsi="Arial" w:cs="Arial"/>
+          <w:sz w:val="24"/>
+          <w:szCs w:val="24"/>
+        </w:rPr>
+        <w:t>, Ecuador.</w:t>
+      </w:r>
     </w:p>
     <w:sectPr>
       <w:pgSz w:w="12240" w:h="15840"/>

</xml_diff>

<commit_message>
capitulo II listo. Falta revision
</commit_message>
<xml_diff>
--- a/Bibliografía.docx
+++ b/Bibliografía.docx
@@ -142,15 +142,33 @@
           <w:sz w:val="24"/>
           <w:szCs w:val="24"/>
         </w:rPr>
-        <w:t xml:space="preserve"> Estados Unidos: Pearson E</w:t>
-      </w:r>
-      <w:r>
-        <w:rPr>
-          <w:rFonts w:ascii="Arial" w:hAnsi="Arial" w:cs="Arial"/>
-          <w:sz w:val="24"/>
-          <w:szCs w:val="24"/>
-        </w:rPr>
-        <w:t>ducation, Inc.</w:t>
+        <w:t xml:space="preserve"> Estados Unidos: Pearson </w:t>
+      </w:r>
+      <w:proofErr w:type="spellStart"/>
+      <w:r>
+        <w:rPr>
+          <w:rFonts w:ascii="Arial" w:hAnsi="Arial" w:cs="Arial"/>
+          <w:sz w:val="24"/>
+          <w:szCs w:val="24"/>
+        </w:rPr>
+        <w:t>E</w:t>
+      </w:r>
+      <w:r>
+        <w:rPr>
+          <w:rFonts w:ascii="Arial" w:hAnsi="Arial" w:cs="Arial"/>
+          <w:sz w:val="24"/>
+          <w:szCs w:val="24"/>
+        </w:rPr>
+        <w:t>ducation</w:t>
+      </w:r>
+      <w:proofErr w:type="spellEnd"/>
+      <w:r>
+        <w:rPr>
+          <w:rFonts w:ascii="Arial" w:hAnsi="Arial" w:cs="Arial"/>
+          <w:sz w:val="24"/>
+          <w:szCs w:val="24"/>
+        </w:rPr>
+        <w:t>, Inc.</w:t>
       </w:r>
     </w:p>
     <w:p>
@@ -269,7 +287,43 @@
           <w:sz w:val="24"/>
           <w:szCs w:val="24"/>
         </w:rPr>
-        <w:t>Estados Unidos: The McGraw-Hill Companies, Inc.</w:t>
+        <w:t xml:space="preserve">Estados Unidos: </w:t>
+      </w:r>
+      <w:proofErr w:type="spellStart"/>
+      <w:r>
+        <w:rPr>
+          <w:rFonts w:ascii="Arial" w:hAnsi="Arial" w:cs="Arial"/>
+          <w:sz w:val="24"/>
+          <w:szCs w:val="24"/>
+        </w:rPr>
+        <w:t>The</w:t>
+      </w:r>
+      <w:proofErr w:type="spellEnd"/>
+      <w:r>
+        <w:rPr>
+          <w:rFonts w:ascii="Arial" w:hAnsi="Arial" w:cs="Arial"/>
+          <w:sz w:val="24"/>
+          <w:szCs w:val="24"/>
+        </w:rPr>
+        <w:t xml:space="preserve"> McGraw-Hill </w:t>
+      </w:r>
+      <w:proofErr w:type="spellStart"/>
+      <w:r>
+        <w:rPr>
+          <w:rFonts w:ascii="Arial" w:hAnsi="Arial" w:cs="Arial"/>
+          <w:sz w:val="24"/>
+          <w:szCs w:val="24"/>
+        </w:rPr>
+        <w:t>Companies</w:t>
+      </w:r>
+      <w:proofErr w:type="spellEnd"/>
+      <w:r>
+        <w:rPr>
+          <w:rFonts w:ascii="Arial" w:hAnsi="Arial" w:cs="Arial"/>
+          <w:sz w:val="24"/>
+          <w:szCs w:val="24"/>
+        </w:rPr>
+        <w:t>, Inc.</w:t>
       </w:r>
     </w:p>
     <w:p>
@@ -911,7 +965,25 @@
           <w:sz w:val="24"/>
           <w:szCs w:val="24"/>
         </w:rPr>
-        <w:t xml:space="preserve"> edición. Caracas, Venezuela: Fundación Sypal.</w:t>
+        <w:t xml:space="preserve"> edición. Caracas, Venezuela: Fundación </w:t>
+      </w:r>
+      <w:proofErr w:type="spellStart"/>
+      <w:r>
+        <w:rPr>
+          <w:rFonts w:ascii="Arial" w:hAnsi="Arial" w:cs="Arial"/>
+          <w:sz w:val="24"/>
+          <w:szCs w:val="24"/>
+        </w:rPr>
+        <w:t>Sypal</w:t>
+      </w:r>
+      <w:proofErr w:type="spellEnd"/>
+      <w:r>
+        <w:rPr>
+          <w:rFonts w:ascii="Arial" w:hAnsi="Arial" w:cs="Arial"/>
+          <w:sz w:val="24"/>
+          <w:szCs w:val="24"/>
+        </w:rPr>
+        <w:t>.</w:t>
       </w:r>
     </w:p>
     <w:p>
@@ -1302,13 +1374,23 @@
           <w:szCs w:val="24"/>
         </w:rPr>
       </w:pPr>
-      <w:r>
-        <w:rPr>
-          <w:rFonts w:ascii="Arial" w:hAnsi="Arial" w:cs="Arial"/>
-          <w:sz w:val="24"/>
-          <w:szCs w:val="24"/>
-        </w:rPr>
-        <w:t xml:space="preserve">Aumaille, B. (2002). </w:t>
+      <w:proofErr w:type="spellStart"/>
+      <w:r>
+        <w:rPr>
+          <w:rFonts w:ascii="Arial" w:hAnsi="Arial" w:cs="Arial"/>
+          <w:sz w:val="24"/>
+          <w:szCs w:val="24"/>
+        </w:rPr>
+        <w:t>Aumaille</w:t>
+      </w:r>
+      <w:proofErr w:type="spellEnd"/>
+      <w:r>
+        <w:rPr>
+          <w:rFonts w:ascii="Arial" w:hAnsi="Arial" w:cs="Arial"/>
+          <w:sz w:val="24"/>
+          <w:szCs w:val="24"/>
+        </w:rPr>
+        <w:t xml:space="preserve">, B. (2002). </w:t>
       </w:r>
       <w:r>
         <w:rPr>
@@ -1382,13 +1464,41 @@
           <w:lang w:val="en-US"/>
         </w:rPr>
       </w:pPr>
-      <w:r>
-        <w:rPr>
-          <w:rFonts w:ascii="Arial" w:hAnsi="Arial" w:cs="Arial"/>
-          <w:sz w:val="24"/>
-          <w:szCs w:val="24"/>
-        </w:rPr>
-        <w:t xml:space="preserve">LaGrone, Benjamin. (2013). </w:t>
+      <w:proofErr w:type="spellStart"/>
+      <w:r>
+        <w:rPr>
+          <w:rFonts w:ascii="Arial" w:hAnsi="Arial" w:cs="Arial"/>
+          <w:sz w:val="24"/>
+          <w:szCs w:val="24"/>
+        </w:rPr>
+        <w:t>LaGrone</w:t>
+      </w:r>
+      <w:proofErr w:type="spellEnd"/>
+      <w:r>
+        <w:rPr>
+          <w:rFonts w:ascii="Arial" w:hAnsi="Arial" w:cs="Arial"/>
+          <w:sz w:val="24"/>
+          <w:szCs w:val="24"/>
+        </w:rPr>
+        <w:t xml:space="preserve">, </w:t>
+      </w:r>
+      <w:proofErr w:type="spellStart"/>
+      <w:r>
+        <w:rPr>
+          <w:rFonts w:ascii="Arial" w:hAnsi="Arial" w:cs="Arial"/>
+          <w:sz w:val="24"/>
+          <w:szCs w:val="24"/>
+        </w:rPr>
+        <w:t>Benjamin</w:t>
+      </w:r>
+      <w:proofErr w:type="spellEnd"/>
+      <w:r>
+        <w:rPr>
+          <w:rFonts w:ascii="Arial" w:hAnsi="Arial" w:cs="Arial"/>
+          <w:sz w:val="24"/>
+          <w:szCs w:val="24"/>
+        </w:rPr>
+        <w:t xml:space="preserve">. (2013). </w:t>
       </w:r>
       <w:r>
         <w:rPr>
@@ -1398,8 +1508,64 @@
           <w:sz w:val="24"/>
           <w:szCs w:val="24"/>
         </w:rPr>
-        <w:t>HTML5 and CSS3 Responsive Web Design Cookbook</w:t>
-      </w:r>
+        <w:t xml:space="preserve">HTML5 and CSS3 </w:t>
+      </w:r>
+      <w:proofErr w:type="spellStart"/>
+      <w:r>
+        <w:rPr>
+          <w:rFonts w:ascii="Arial" w:hAnsi="Arial" w:cs="Arial"/>
+          <w:b/>
+          <w:bCs/>
+          <w:sz w:val="24"/>
+          <w:szCs w:val="24"/>
+        </w:rPr>
+        <w:t>Responsive</w:t>
+      </w:r>
+      <w:proofErr w:type="spellEnd"/>
+      <w:r>
+        <w:rPr>
+          <w:rFonts w:ascii="Arial" w:hAnsi="Arial" w:cs="Arial"/>
+          <w:b/>
+          <w:bCs/>
+          <w:sz w:val="24"/>
+          <w:szCs w:val="24"/>
+        </w:rPr>
+        <w:t xml:space="preserve"> Web </w:t>
+      </w:r>
+      <w:proofErr w:type="spellStart"/>
+      <w:r>
+        <w:rPr>
+          <w:rFonts w:ascii="Arial" w:hAnsi="Arial" w:cs="Arial"/>
+          <w:b/>
+          <w:bCs/>
+          <w:sz w:val="24"/>
+          <w:szCs w:val="24"/>
+        </w:rPr>
+        <w:t>Design</w:t>
+      </w:r>
+      <w:proofErr w:type="spellEnd"/>
+      <w:r>
+        <w:rPr>
+          <w:rFonts w:ascii="Arial" w:hAnsi="Arial" w:cs="Arial"/>
+          <w:b/>
+          <w:bCs/>
+          <w:sz w:val="24"/>
+          <w:szCs w:val="24"/>
+        </w:rPr>
+        <w:t xml:space="preserve"> </w:t>
+      </w:r>
+      <w:proofErr w:type="spellStart"/>
+      <w:r>
+        <w:rPr>
+          <w:rFonts w:ascii="Arial" w:hAnsi="Arial" w:cs="Arial"/>
+          <w:b/>
+          <w:bCs/>
+          <w:sz w:val="24"/>
+          <w:szCs w:val="24"/>
+        </w:rPr>
+        <w:t>Cookbook</w:t>
+      </w:r>
+      <w:proofErr w:type="spellEnd"/>
       <w:r>
         <w:rPr>
           <w:rFonts w:ascii="Arial" w:hAnsi="Arial" w:cs="Arial"/>
@@ -1534,15 +1700,33 @@
           <w:sz w:val="24"/>
           <w:szCs w:val="24"/>
         </w:rPr>
-        <w:t xml:space="preserve"> Book Apar</w:t>
-      </w:r>
-      <w:r>
-        <w:rPr>
-          <w:rFonts w:ascii="Arial" w:hAnsi="Arial" w:cs="Arial"/>
-          <w:sz w:val="24"/>
-          <w:szCs w:val="24"/>
-        </w:rPr>
-        <w:t>t.</w:t>
+        <w:t xml:space="preserve"> Book </w:t>
+      </w:r>
+      <w:proofErr w:type="spellStart"/>
+      <w:r>
+        <w:rPr>
+          <w:rFonts w:ascii="Arial" w:hAnsi="Arial" w:cs="Arial"/>
+          <w:sz w:val="24"/>
+          <w:szCs w:val="24"/>
+        </w:rPr>
+        <w:t>Apar</w:t>
+      </w:r>
+      <w:r>
+        <w:rPr>
+          <w:rFonts w:ascii="Arial" w:hAnsi="Arial" w:cs="Arial"/>
+          <w:sz w:val="24"/>
+          <w:szCs w:val="24"/>
+        </w:rPr>
+        <w:t>t</w:t>
+      </w:r>
+      <w:proofErr w:type="spellEnd"/>
+      <w:r>
+        <w:rPr>
+          <w:rFonts w:ascii="Arial" w:hAnsi="Arial" w:cs="Arial"/>
+          <w:sz w:val="24"/>
+          <w:szCs w:val="24"/>
+        </w:rPr>
+        <w:t>.</w:t>
       </w:r>
     </w:p>
     <w:p>
@@ -1621,7 +1805,43 @@
           <w:sz w:val="24"/>
           <w:szCs w:val="24"/>
         </w:rPr>
-        <w:t xml:space="preserve"> Edición. Estados Unidos. Creative Commons.</w:t>
+        <w:t xml:space="preserve"> Edición. Estados Unidos. </w:t>
+      </w:r>
+      <w:proofErr w:type="spellStart"/>
+      <w:r>
+        <w:rPr>
+          <w:rFonts w:ascii="Arial" w:hAnsi="Arial" w:cs="Arial"/>
+          <w:sz w:val="24"/>
+          <w:szCs w:val="24"/>
+        </w:rPr>
+        <w:t>Creative</w:t>
+      </w:r>
+      <w:proofErr w:type="spellEnd"/>
+      <w:r>
+        <w:rPr>
+          <w:rFonts w:ascii="Arial" w:hAnsi="Arial" w:cs="Arial"/>
+          <w:sz w:val="24"/>
+          <w:szCs w:val="24"/>
+        </w:rPr>
+        <w:t xml:space="preserve"> </w:t>
+      </w:r>
+      <w:proofErr w:type="spellStart"/>
+      <w:r>
+        <w:rPr>
+          <w:rFonts w:ascii="Arial" w:hAnsi="Arial" w:cs="Arial"/>
+          <w:sz w:val="24"/>
+          <w:szCs w:val="24"/>
+        </w:rPr>
+        <w:t>Commons</w:t>
+      </w:r>
+      <w:proofErr w:type="spellEnd"/>
+      <w:r>
+        <w:rPr>
+          <w:rFonts w:ascii="Arial" w:hAnsi="Arial" w:cs="Arial"/>
+          <w:sz w:val="24"/>
+          <w:szCs w:val="24"/>
+        </w:rPr>
+        <w:t>.</w:t>
       </w:r>
     </w:p>
     <w:p>
@@ -1701,9 +1921,362 @@
           <w:szCs w:val="24"/>
         </w:rPr>
         <w:t xml:space="preserve"> Edición. Barcelona, España. Fundación de Postgrado, Universidad Abierta de Cataluña.</w:t>
+      </w:r>
+    </w:p>
+    <w:p>
+      <w:pPr>
+        <w:spacing w:after="0" w:line="240" w:lineRule="auto"/>
+        <w:ind w:left="284" w:hanging="284"/>
+        <w:jc w:val="both"/>
+        <w:rPr>
+          <w:rFonts w:ascii="Arial" w:hAnsi="Arial" w:cs="Arial"/>
+          <w:sz w:val="24"/>
+          <w:szCs w:val="24"/>
+        </w:rPr>
+      </w:pPr>
+    </w:p>
+    <w:p>
+      <w:pPr>
+        <w:spacing w:after="0" w:line="240" w:lineRule="auto"/>
+        <w:ind w:left="284" w:hanging="284"/>
+        <w:jc w:val="both"/>
+        <w:rPr>
+          <w:rFonts w:ascii="Arial" w:hAnsi="Arial" w:cs="Arial"/>
+          <w:sz w:val="24"/>
+          <w:szCs w:val="24"/>
+        </w:rPr>
+      </w:pPr>
+    </w:p>
+    <w:p>
+      <w:pPr>
+        <w:spacing w:after="0" w:line="240" w:lineRule="auto"/>
+        <w:ind w:left="284" w:hanging="284"/>
+        <w:jc w:val="both"/>
+        <w:rPr>
+          <w:rFonts w:ascii="Arial" w:hAnsi="Arial" w:cs="Arial"/>
+          <w:sz w:val="24"/>
+          <w:szCs w:val="24"/>
+        </w:rPr>
+      </w:pPr>
+      <w:r>
+        <w:rPr>
+          <w:rFonts w:ascii="Arial" w:hAnsi="Arial" w:cs="Arial"/>
+          <w:sz w:val="24"/>
+          <w:szCs w:val="24"/>
+          <w:lang w:val="en-US"/>
+        </w:rPr>
+        <w:t>Matthes, E. (201</w:t>
+      </w:r>
+      <w:r>
+        <w:rPr>
+          <w:rFonts w:ascii="Arial" w:hAnsi="Arial" w:cs="Arial"/>
+          <w:sz w:val="24"/>
+          <w:szCs w:val="24"/>
+          <w:lang w:val="en-US"/>
+        </w:rPr>
+        <w:t>6</w:t>
+      </w:r>
+      <w:r>
+        <w:rPr>
+          <w:rFonts w:ascii="Arial" w:hAnsi="Arial" w:cs="Arial"/>
+          <w:sz w:val="24"/>
+          <w:szCs w:val="24"/>
+          <w:lang w:val="en-US"/>
+        </w:rPr>
+        <w:t xml:space="preserve">). </w:t>
+      </w:r>
+      <w:r>
+        <w:rPr>
+          <w:rFonts w:ascii="Arial" w:hAnsi="Arial" w:cs="Arial"/>
+          <w:b/>
+          <w:bCs/>
+          <w:sz w:val="24"/>
+          <w:szCs w:val="24"/>
+          <w:lang w:val="en-US"/>
+        </w:rPr>
+        <w:t>Python Crash C</w:t>
+      </w:r>
+      <w:r>
+        <w:rPr>
+          <w:rFonts w:ascii="Arial" w:hAnsi="Arial" w:cs="Arial"/>
+          <w:b/>
+          <w:bCs/>
+          <w:sz w:val="24"/>
+          <w:szCs w:val="24"/>
+          <w:lang w:val="en-US"/>
+        </w:rPr>
+        <w:t>ourse. A Hands-On, Project-Based Introduction to Programming</w:t>
+      </w:r>
+      <w:r>
+        <w:rPr>
+          <w:rFonts w:ascii="Arial" w:hAnsi="Arial" w:cs="Arial"/>
+          <w:sz w:val="24"/>
+          <w:szCs w:val="24"/>
+          <w:lang w:val="en-US"/>
+        </w:rPr>
+        <w:t xml:space="preserve">. </w:t>
+      </w:r>
+      <w:r>
+        <w:rPr>
+          <w:rFonts w:ascii="Arial" w:hAnsi="Arial" w:cs="Arial"/>
+          <w:sz w:val="24"/>
+          <w:szCs w:val="24"/>
+        </w:rPr>
+        <w:t>1</w:t>
+      </w:r>
+      <w:r>
+        <w:rPr>
+          <w:rFonts w:ascii="Arial" w:hAnsi="Arial" w:cs="Arial"/>
+          <w:sz w:val="24"/>
+          <w:szCs w:val="24"/>
+          <w:vertAlign w:val="superscript"/>
+        </w:rPr>
+        <w:t xml:space="preserve">a </w:t>
+      </w:r>
+      <w:r>
+        <w:rPr>
+          <w:rFonts w:ascii="Arial" w:hAnsi="Arial" w:cs="Arial"/>
+          <w:sz w:val="24"/>
+          <w:szCs w:val="24"/>
+        </w:rPr>
+        <w:t>Edición. San Francisco, Estados Unidos.</w:t>
+      </w:r>
+      <w:r>
+        <w:rPr>
+          <w:rFonts w:ascii="Arial" w:hAnsi="Arial" w:cs="Arial"/>
+          <w:sz w:val="24"/>
+          <w:szCs w:val="24"/>
+        </w:rPr>
+        <w:t xml:space="preserve"> </w:t>
+      </w:r>
+      <w:r>
+        <w:rPr>
+          <w:rFonts w:ascii="Arial" w:hAnsi="Arial" w:cs="Arial"/>
+          <w:sz w:val="24"/>
+          <w:szCs w:val="24"/>
+        </w:rPr>
+        <w:t xml:space="preserve">No </w:t>
+      </w:r>
+      <w:proofErr w:type="spellStart"/>
+      <w:r>
+        <w:rPr>
+          <w:rFonts w:ascii="Arial" w:hAnsi="Arial" w:cs="Arial"/>
+          <w:sz w:val="24"/>
+          <w:szCs w:val="24"/>
+        </w:rPr>
+        <w:t>Starch</w:t>
+      </w:r>
+      <w:proofErr w:type="spellEnd"/>
+      <w:r>
+        <w:rPr>
+          <w:rFonts w:ascii="Arial" w:hAnsi="Arial" w:cs="Arial"/>
+          <w:sz w:val="24"/>
+          <w:szCs w:val="24"/>
+        </w:rPr>
+        <w:t xml:space="preserve"> </w:t>
+      </w:r>
+      <w:proofErr w:type="spellStart"/>
+      <w:r>
+        <w:rPr>
+          <w:rFonts w:ascii="Arial" w:hAnsi="Arial" w:cs="Arial"/>
+          <w:sz w:val="24"/>
+          <w:szCs w:val="24"/>
+        </w:rPr>
+        <w:t>P</w:t>
+      </w:r>
+      <w:r>
+        <w:rPr>
+          <w:rFonts w:ascii="Arial" w:hAnsi="Arial" w:cs="Arial"/>
+          <w:sz w:val="24"/>
+          <w:szCs w:val="24"/>
+        </w:rPr>
+        <w:t>ress</w:t>
+      </w:r>
+      <w:proofErr w:type="spellEnd"/>
+      <w:r>
+        <w:rPr>
+          <w:rFonts w:ascii="Arial" w:hAnsi="Arial" w:cs="Arial"/>
+          <w:sz w:val="24"/>
+          <w:szCs w:val="24"/>
+        </w:rPr>
+        <w:t>.</w:t>
+      </w:r>
+    </w:p>
+    <w:p>
+      <w:pPr>
+        <w:spacing w:after="0" w:line="240" w:lineRule="auto"/>
+        <w:ind w:left="284" w:hanging="284"/>
+        <w:jc w:val="both"/>
+        <w:rPr>
+          <w:rFonts w:ascii="Arial" w:hAnsi="Arial" w:cs="Arial"/>
+          <w:sz w:val="24"/>
+          <w:szCs w:val="24"/>
+        </w:rPr>
+      </w:pPr>
+    </w:p>
+    <w:p>
+      <w:pPr>
+        <w:spacing w:after="0" w:line="240" w:lineRule="auto"/>
+        <w:ind w:left="284" w:hanging="284"/>
+        <w:jc w:val="both"/>
+        <w:rPr>
+          <w:rFonts w:ascii="Arial" w:hAnsi="Arial" w:cs="Arial"/>
+          <w:sz w:val="24"/>
+          <w:szCs w:val="24"/>
+        </w:rPr>
+      </w:pPr>
+    </w:p>
+    <w:p>
+      <w:pPr>
+        <w:spacing w:after="0" w:line="240" w:lineRule="auto"/>
+        <w:ind w:left="284" w:hanging="284"/>
+        <w:jc w:val="both"/>
+        <w:rPr>
+          <w:rFonts w:ascii="Arial" w:hAnsi="Arial" w:cs="Arial"/>
+          <w:sz w:val="24"/>
+          <w:szCs w:val="24"/>
+        </w:rPr>
+      </w:pPr>
+      <w:r>
+        <w:rPr>
+          <w:rFonts w:ascii="Arial" w:hAnsi="Arial" w:cs="Arial"/>
+          <w:sz w:val="24"/>
+          <w:szCs w:val="24"/>
+        </w:rPr>
+        <w:t>Silberschatz, A., Korth, H. y Sudarshan, S.</w:t>
+      </w:r>
+      <w:r>
+        <w:rPr>
+          <w:rFonts w:ascii="Arial" w:hAnsi="Arial" w:cs="Arial"/>
+          <w:sz w:val="24"/>
+          <w:szCs w:val="24"/>
+        </w:rPr>
+        <w:t xml:space="preserve"> (2006). </w:t>
+      </w:r>
+      <w:r>
+        <w:rPr>
+          <w:rFonts w:ascii="Arial" w:hAnsi="Arial" w:cs="Arial"/>
+          <w:b/>
+          <w:bCs/>
+          <w:sz w:val="24"/>
+          <w:szCs w:val="24"/>
+        </w:rPr>
+        <w:t>Fundamentos de bases de datos</w:t>
+      </w:r>
+      <w:r>
+        <w:rPr>
+          <w:rFonts w:ascii="Arial" w:hAnsi="Arial" w:cs="Arial"/>
+          <w:sz w:val="24"/>
+          <w:szCs w:val="24"/>
+        </w:rPr>
+        <w:t>. 5</w:t>
+      </w:r>
+      <w:r>
+        <w:rPr>
+          <w:rFonts w:ascii="Arial" w:hAnsi="Arial" w:cs="Arial"/>
+          <w:sz w:val="24"/>
+          <w:szCs w:val="24"/>
+          <w:vertAlign w:val="superscript"/>
+        </w:rPr>
+        <w:t>a</w:t>
+      </w:r>
+      <w:r>
+        <w:rPr>
+          <w:rFonts w:ascii="Arial" w:hAnsi="Arial" w:cs="Arial"/>
+          <w:sz w:val="24"/>
+          <w:szCs w:val="24"/>
+        </w:rPr>
+        <w:t xml:space="preserve"> Edición. Madrid, España. McGraw-Hill Interamericana de España, S.A.U.</w:t>
+      </w:r>
+    </w:p>
+    <w:p>
+      <w:pPr>
+        <w:spacing w:after="0" w:line="240" w:lineRule="auto"/>
+        <w:ind w:left="284" w:hanging="284"/>
+        <w:jc w:val="both"/>
+        <w:rPr>
+          <w:rFonts w:ascii="Arial" w:hAnsi="Arial" w:cs="Arial"/>
+          <w:sz w:val="24"/>
+          <w:szCs w:val="24"/>
+        </w:rPr>
+      </w:pPr>
+    </w:p>
+    <w:p>
+      <w:pPr>
+        <w:spacing w:after="0" w:line="240" w:lineRule="auto"/>
+        <w:ind w:left="284" w:hanging="284"/>
+        <w:jc w:val="both"/>
+        <w:rPr>
+          <w:rFonts w:ascii="Arial" w:hAnsi="Arial" w:cs="Arial"/>
+          <w:sz w:val="24"/>
+          <w:szCs w:val="24"/>
+        </w:rPr>
+      </w:pPr>
+    </w:p>
+    <w:p>
+      <w:pPr>
+        <w:spacing w:after="0" w:line="240" w:lineRule="auto"/>
+        <w:ind w:left="284" w:hanging="284"/>
+        <w:jc w:val="both"/>
+        <w:rPr>
+          <w:rFonts w:ascii="Arial" w:hAnsi="Arial" w:cs="Arial"/>
+          <w:sz w:val="24"/>
+          <w:szCs w:val="24"/>
+        </w:rPr>
+      </w:pPr>
+      <w:r>
+        <w:rPr>
+          <w:rFonts w:ascii="Arial" w:hAnsi="Arial" w:cs="Arial"/>
+          <w:sz w:val="24"/>
+          <w:szCs w:val="24"/>
+        </w:rPr>
+        <w:t xml:space="preserve">Coronel, C., Morris, S. y Ros, P. (2011). </w:t>
+      </w:r>
+      <w:r>
+        <w:rPr>
+          <w:rFonts w:ascii="Arial" w:hAnsi="Arial" w:cs="Arial"/>
+          <w:b/>
+          <w:bCs/>
+          <w:sz w:val="24"/>
+          <w:szCs w:val="24"/>
+        </w:rPr>
+        <w:t>Base de datos. Diseño, implementación y administración</w:t>
+      </w:r>
+      <w:r>
+        <w:rPr>
+          <w:rFonts w:ascii="Arial" w:hAnsi="Arial" w:cs="Arial"/>
+          <w:sz w:val="24"/>
+          <w:szCs w:val="24"/>
+        </w:rPr>
+        <w:t>. 9</w:t>
+      </w:r>
+      <w:r>
+        <w:rPr>
+          <w:rFonts w:ascii="Arial" w:hAnsi="Arial" w:cs="Arial"/>
+          <w:sz w:val="24"/>
+          <w:szCs w:val="24"/>
+          <w:vertAlign w:val="superscript"/>
+        </w:rPr>
+        <w:t>a</w:t>
+      </w:r>
+      <w:r>
+        <w:rPr>
+          <w:rFonts w:ascii="Arial" w:hAnsi="Arial" w:cs="Arial"/>
+          <w:sz w:val="24"/>
+          <w:szCs w:val="24"/>
+        </w:rPr>
+        <w:t xml:space="preserve"> Edición. México, D.F., México. Campage Learning</w:t>
       </w:r>
       <w:bookmarkStart w:id="0" w:name="_GoBack"/>
       <w:bookmarkEnd w:id="0"/>
+      <w:r>
+        <w:rPr>
+          <w:rFonts w:ascii="Arial" w:hAnsi="Arial" w:cs="Arial"/>
+          <w:sz w:val="24"/>
+          <w:szCs w:val="24"/>
+        </w:rPr>
+        <w:t xml:space="preserve"> Editores, S.A.</w:t>
+      </w:r>
     </w:p>
     <w:p>
       <w:pPr>
@@ -1750,6 +2323,7 @@
           <w:sz w:val="24"/>
           <w:szCs w:val="24"/>
         </w:rPr>
+        <w:lastRenderedPageBreak/>
         <w:t>CONFERENCIAS</w:t>
       </w:r>
     </w:p>
@@ -1840,7 +2414,25 @@
           <w:sz w:val="24"/>
           <w:szCs w:val="24"/>
         </w:rPr>
-        <w:t>las TICs para la Investigación y la Colaboración, San José</w:t>
+        <w:t xml:space="preserve">las </w:t>
+      </w:r>
+      <w:proofErr w:type="spellStart"/>
+      <w:r>
+        <w:rPr>
+          <w:rFonts w:ascii="Arial" w:hAnsi="Arial" w:cs="Arial"/>
+          <w:sz w:val="24"/>
+          <w:szCs w:val="24"/>
+        </w:rPr>
+        <w:t>TICs</w:t>
+      </w:r>
+      <w:proofErr w:type="spellEnd"/>
+      <w:r>
+        <w:rPr>
+          <w:rFonts w:ascii="Arial" w:hAnsi="Arial" w:cs="Arial"/>
+          <w:sz w:val="24"/>
+          <w:szCs w:val="24"/>
+        </w:rPr>
+        <w:t xml:space="preserve"> para la Investigación y la Colaboración, San José</w:t>
       </w:r>
       <w:r>
         <w:rPr>
@@ -1850,6 +2442,282 @@
         </w:rPr>
         <w:t>, Ecuador.</w:t>
       </w:r>
+    </w:p>
+    <w:p>
+      <w:pPr>
+        <w:spacing w:after="0" w:line="240" w:lineRule="auto"/>
+        <w:ind w:left="284" w:hanging="284"/>
+        <w:jc w:val="both"/>
+        <w:rPr>
+          <w:rFonts w:ascii="Arial" w:hAnsi="Arial" w:cs="Arial"/>
+          <w:sz w:val="24"/>
+          <w:szCs w:val="24"/>
+        </w:rPr>
+      </w:pPr>
+    </w:p>
+    <w:p>
+      <w:pPr>
+        <w:spacing w:after="0" w:line="240" w:lineRule="auto"/>
+        <w:ind w:left="284" w:hanging="284"/>
+        <w:jc w:val="both"/>
+        <w:rPr>
+          <w:rFonts w:ascii="Arial" w:hAnsi="Arial" w:cs="Arial"/>
+          <w:sz w:val="24"/>
+          <w:szCs w:val="24"/>
+        </w:rPr>
+      </w:pPr>
+    </w:p>
+    <w:p>
+      <w:pPr>
+        <w:spacing w:after="0" w:line="240" w:lineRule="auto"/>
+        <w:ind w:left="284" w:hanging="284"/>
+        <w:jc w:val="both"/>
+        <w:rPr>
+          <w:rFonts w:ascii="Arial" w:hAnsi="Arial" w:cs="Arial"/>
+          <w:sz w:val="24"/>
+          <w:szCs w:val="24"/>
+        </w:rPr>
+      </w:pPr>
+    </w:p>
+    <w:p>
+      <w:pPr>
+        <w:spacing w:after="0" w:line="240" w:lineRule="auto"/>
+        <w:ind w:left="284" w:hanging="284"/>
+        <w:jc w:val="both"/>
+        <w:rPr>
+          <w:rFonts w:ascii="Arial" w:hAnsi="Arial" w:cs="Arial"/>
+          <w:b/>
+          <w:bCs/>
+          <w:sz w:val="24"/>
+          <w:szCs w:val="24"/>
+        </w:rPr>
+      </w:pPr>
+      <w:r>
+        <w:rPr>
+          <w:rFonts w:ascii="Arial" w:hAnsi="Arial" w:cs="Arial"/>
+          <w:b/>
+          <w:bCs/>
+          <w:sz w:val="24"/>
+          <w:szCs w:val="24"/>
+        </w:rPr>
+        <w:t>FUENTES ELECTRÓNICAS</w:t>
+      </w:r>
+    </w:p>
+    <w:p>
+      <w:pPr>
+        <w:spacing w:after="0" w:line="240" w:lineRule="auto"/>
+        <w:ind w:left="284" w:hanging="284"/>
+        <w:jc w:val="both"/>
+        <w:rPr>
+          <w:rFonts w:ascii="Arial" w:hAnsi="Arial" w:cs="Arial"/>
+          <w:b/>
+          <w:bCs/>
+          <w:sz w:val="24"/>
+          <w:szCs w:val="24"/>
+        </w:rPr>
+      </w:pPr>
+    </w:p>
+    <w:p>
+      <w:pPr>
+        <w:spacing w:after="0" w:line="240" w:lineRule="auto"/>
+        <w:ind w:left="284" w:hanging="284"/>
+        <w:jc w:val="both"/>
+        <w:rPr>
+          <w:rFonts w:ascii="Arial" w:hAnsi="Arial" w:cs="Arial"/>
+          <w:b/>
+          <w:bCs/>
+          <w:sz w:val="24"/>
+          <w:szCs w:val="24"/>
+        </w:rPr>
+      </w:pPr>
+    </w:p>
+    <w:p>
+      <w:pPr>
+        <w:spacing w:after="0" w:line="240" w:lineRule="auto"/>
+        <w:ind w:left="284" w:hanging="284"/>
+        <w:jc w:val="both"/>
+        <w:rPr>
+          <w:rFonts w:ascii="Arial" w:hAnsi="Arial" w:cs="Arial"/>
+          <w:sz w:val="24"/>
+          <w:szCs w:val="24"/>
+        </w:rPr>
+      </w:pPr>
+      <w:r>
+        <w:rPr>
+          <w:rFonts w:ascii="Arial" w:hAnsi="Arial" w:cs="Arial"/>
+          <w:sz w:val="24"/>
+          <w:szCs w:val="24"/>
+        </w:rPr>
+        <w:t xml:space="preserve">Sitio Web oficial de Bootstrap (2019, Julio 4) Disponible: </w:t>
+      </w:r>
+      <w:r>
+        <w:rPr>
+          <w:rFonts w:ascii="Arial" w:hAnsi="Arial" w:cs="Arial"/>
+          <w:sz w:val="24"/>
+          <w:szCs w:val="24"/>
+        </w:rPr>
+        <w:t>https://getbootstrap.com/</w:t>
+      </w:r>
+    </w:p>
+    <w:p>
+      <w:pPr>
+        <w:spacing w:after="0" w:line="240" w:lineRule="auto"/>
+        <w:ind w:left="284" w:hanging="284"/>
+        <w:jc w:val="both"/>
+        <w:rPr>
+          <w:rFonts w:ascii="Arial" w:hAnsi="Arial" w:cs="Arial"/>
+          <w:sz w:val="24"/>
+          <w:szCs w:val="24"/>
+        </w:rPr>
+      </w:pPr>
+      <w:r>
+        <w:rPr>
+          <w:rFonts w:ascii="Arial" w:hAnsi="Arial" w:cs="Arial"/>
+          <w:sz w:val="24"/>
+          <w:szCs w:val="24"/>
+        </w:rPr>
+        <w:t xml:space="preserve">Sitio Web oficial de React (2019, julio 4) Disponible: </w:t>
+      </w:r>
+      <w:r>
+        <w:rPr>
+          <w:rFonts w:ascii="Arial" w:hAnsi="Arial" w:cs="Arial"/>
+          <w:sz w:val="24"/>
+          <w:szCs w:val="24"/>
+        </w:rPr>
+        <w:t>https://reactjs.org/</w:t>
+      </w:r>
+      <w:r>
+        <w:rPr>
+          <w:rFonts w:ascii="Arial" w:hAnsi="Arial" w:cs="Arial"/>
+          <w:sz w:val="24"/>
+          <w:szCs w:val="24"/>
+        </w:rPr>
+        <w:t>.</w:t>
+      </w:r>
+    </w:p>
+    <w:p>
+      <w:pPr>
+        <w:spacing w:after="0" w:line="240" w:lineRule="auto"/>
+        <w:ind w:left="284" w:hanging="284"/>
+        <w:jc w:val="both"/>
+        <w:rPr>
+          <w:rFonts w:ascii="Arial" w:hAnsi="Arial" w:cs="Arial"/>
+          <w:sz w:val="24"/>
+          <w:szCs w:val="24"/>
+        </w:rPr>
+      </w:pPr>
+    </w:p>
+    <w:p>
+      <w:pPr>
+        <w:spacing w:after="0" w:line="240" w:lineRule="auto"/>
+        <w:ind w:left="284" w:hanging="284"/>
+        <w:jc w:val="both"/>
+        <w:rPr>
+          <w:rFonts w:ascii="Arial" w:hAnsi="Arial" w:cs="Arial"/>
+          <w:sz w:val="24"/>
+          <w:szCs w:val="24"/>
+        </w:rPr>
+      </w:pPr>
+    </w:p>
+    <w:p>
+      <w:pPr>
+        <w:spacing w:after="0" w:line="240" w:lineRule="auto"/>
+        <w:ind w:left="284" w:hanging="284"/>
+        <w:jc w:val="both"/>
+        <w:rPr>
+          <w:rFonts w:ascii="Arial" w:hAnsi="Arial" w:cs="Arial"/>
+          <w:sz w:val="24"/>
+          <w:szCs w:val="24"/>
+        </w:rPr>
+      </w:pPr>
+      <w:r>
+        <w:rPr>
+          <w:rFonts w:ascii="Arial" w:hAnsi="Arial" w:cs="Arial"/>
+          <w:sz w:val="24"/>
+          <w:szCs w:val="24"/>
+        </w:rPr>
+        <w:t xml:space="preserve">Sitio Web oficial de Python (2019, julio 4) Disponible: </w:t>
+      </w:r>
+      <w:r>
+        <w:rPr>
+          <w:rFonts w:ascii="Arial" w:hAnsi="Arial" w:cs="Arial"/>
+          <w:sz w:val="24"/>
+          <w:szCs w:val="24"/>
+        </w:rPr>
+        <w:t>https://wiki.python.org/moin/BeginnersGuide/Overview.</w:t>
+      </w:r>
+    </w:p>
+    <w:p>
+      <w:pPr>
+        <w:spacing w:after="0" w:line="240" w:lineRule="auto"/>
+        <w:ind w:left="284" w:hanging="284"/>
+        <w:jc w:val="both"/>
+        <w:rPr>
+          <w:rFonts w:ascii="Arial" w:hAnsi="Arial" w:cs="Arial"/>
+          <w:sz w:val="24"/>
+          <w:szCs w:val="24"/>
+        </w:rPr>
+      </w:pPr>
+    </w:p>
+    <w:p>
+      <w:pPr>
+        <w:spacing w:after="0" w:line="240" w:lineRule="auto"/>
+        <w:ind w:left="284" w:hanging="284"/>
+        <w:jc w:val="both"/>
+        <w:rPr>
+          <w:rFonts w:ascii="Arial" w:hAnsi="Arial" w:cs="Arial"/>
+          <w:sz w:val="24"/>
+          <w:szCs w:val="24"/>
+        </w:rPr>
+      </w:pPr>
+    </w:p>
+    <w:p>
+      <w:pPr>
+        <w:spacing w:after="0" w:line="240" w:lineRule="auto"/>
+        <w:ind w:left="284" w:hanging="284"/>
+        <w:jc w:val="both"/>
+        <w:rPr>
+          <w:rFonts w:ascii="Arial" w:hAnsi="Arial" w:cs="Arial"/>
+          <w:sz w:val="24"/>
+          <w:szCs w:val="24"/>
+        </w:rPr>
+      </w:pPr>
+      <w:r>
+        <w:rPr>
+          <w:rFonts w:ascii="Arial" w:hAnsi="Arial" w:cs="Arial"/>
+          <w:sz w:val="24"/>
+          <w:szCs w:val="24"/>
+        </w:rPr>
+        <w:t xml:space="preserve">Sitio Web oficial de Django (2019, Julio 4) Disponible: </w:t>
+      </w:r>
+      <w:r>
+        <w:rPr>
+          <w:rFonts w:ascii="Arial" w:hAnsi="Arial" w:cs="Arial"/>
+          <w:sz w:val="24"/>
+          <w:szCs w:val="24"/>
+        </w:rPr>
+        <w:t>https://www.djangoproject.com/</w:t>
+      </w:r>
+      <w:r>
+        <w:rPr>
+          <w:rFonts w:ascii="Arial" w:hAnsi="Arial" w:cs="Arial"/>
+          <w:sz w:val="24"/>
+          <w:szCs w:val="24"/>
+        </w:rPr>
+        <w:t>.</w:t>
+      </w:r>
+    </w:p>
+    <w:p>
+      <w:pPr>
+        <w:spacing w:after="0" w:line="240" w:lineRule="auto"/>
+        <w:ind w:left="284" w:hanging="284"/>
+        <w:jc w:val="both"/>
+        <w:rPr>
+          <w:rFonts w:ascii="Arial" w:hAnsi="Arial" w:cs="Arial"/>
+          <w:sz w:val="24"/>
+          <w:szCs w:val="24"/>
+        </w:rPr>
+      </w:pPr>
     </w:p>
     <w:sectPr>
       <w:pgSz w:w="12240" w:h="15840"/>
@@ -2290,6 +3158,29 @@
     <w:semiHidden/>
     <w:unhideWhenUsed/>
   </w:style>
+  <w:style w:type="character" w:styleId="Hipervnculo">
+    <w:name w:val="Hyperlink"/>
+    <w:basedOn w:val="Fuentedeprrafopredeter"/>
+    <w:uiPriority w:val="99"/>
+    <w:unhideWhenUsed/>
+    <w:rsid w:val="00324877"/>
+    <w:rPr>
+      <w:color w:val="0563C1" w:themeColor="hyperlink"/>
+      <w:u w:val="single"/>
+    </w:rPr>
+  </w:style>
+  <w:style w:type="character" w:styleId="Mencinsinresolver">
+    <w:name w:val="Unresolved Mention"/>
+    <w:basedOn w:val="Fuentedeprrafopredeter"/>
+    <w:uiPriority w:val="99"/>
+    <w:semiHidden/>
+    <w:unhideWhenUsed/>
+    <w:rsid w:val="00324877"/>
+    <w:rPr>
+      <w:color w:val="605E5C"/>
+      <w:shd w:val="clear" w:color="auto" w:fill="E1DFDD"/>
+    </w:rPr>
+  </w:style>
 </w:styles>
 </file>
 

</xml_diff>